<commit_message>
add ppt and script
</commit_message>
<xml_diff>
--- a/프로젝트 대본.docx
+++ b/프로젝트 대본.docx
@@ -2,6 +2,28 @@
 <file path=word/document.xml><?xml version="1.0" encoding="utf-8"?>
 <w:document xmlns:wpc="http://schemas.microsoft.com/office/word/2010/wordprocessingCanvas" xmlns:cx="http://schemas.microsoft.com/office/drawing/2014/chartex" xmlns:cx1="http://schemas.microsoft.com/office/drawing/2015/9/8/chartex" xmlns:cx2="http://schemas.microsoft.com/office/drawing/2015/10/21/chartex" xmlns:cx3="http://schemas.microsoft.com/office/drawing/2016/5/9/chartex" xmlns:cx4="http://schemas.microsoft.com/office/drawing/2016/5/10/chartex" xmlns:cx5="http://schemas.microsoft.com/office/drawing/2016/5/11/chartex" xmlns:cx6="http://schemas.microsoft.com/office/drawing/2016/5/12/chartex" xmlns:cx7="http://schemas.microsoft.com/office/drawing/2016/5/13/chartex" xmlns:cx8="http://schemas.microsoft.com/office/drawing/2016/5/14/chartex" xmlns:mc="http://schemas.openxmlformats.org/markup-compatibility/2006" xmlns:aink="http://schemas.microsoft.com/office/drawing/2016/ink" xmlns:am3d="http://schemas.microsoft.com/office/drawing/2017/model3d" xmlns:o="urn:schemas-microsoft-com:office:office" xmlns:r="http://schemas.openxmlformats.org/officeDocument/2006/relationships" xmlns:m="http://schemas.openxmlformats.org/officeDocument/2006/math" xmlns:v="urn:schemas-microsoft-com:vml" xmlns:wp14="http://schemas.microsoft.com/office/word/2010/wordprocessingDrawing" xmlns:wp="http://schemas.openxmlformats.org/drawingml/2006/wordprocessingDrawing" xmlns:w10="urn:schemas-microsoft-com:office:word" xmlns:w="http://schemas.openxmlformats.org/wordprocessingml/2006/main" xmlns:w14="http://schemas.microsoft.com/office/word/2010/wordml" xmlns:w15="http://schemas.microsoft.com/office/word/2012/wordml" xmlns:w16cex="http://schemas.microsoft.com/office/word/2018/wordml/cex" xmlns:w16cid="http://schemas.microsoft.com/office/word/2016/wordml/cid" xmlns:w16="http://schemas.microsoft.com/office/word/2018/wordml" xmlns:w16se="http://schemas.microsoft.com/office/word/2015/wordml/symex" xmlns:wpg="http://schemas.microsoft.com/office/word/2010/wordprocessingGroup" xmlns:wpi="http://schemas.microsoft.com/office/word/2010/wordprocessingInk" xmlns:wne="http://schemas.microsoft.com/office/word/2006/wordml" xmlns:wps="http://schemas.microsoft.com/office/word/2010/wordprocessingShape" mc:Ignorable="w14 w15 w16se w16cid w16 w16cex wp14">
   <w:body>
+    <w:p>
+      <w:pPr>
+        <w:ind w:left="760" w:hanging="360"/>
+      </w:pPr>
+      <w:r>
+        <w:rPr>
+          <w:rFonts w:hint="eastAsia"/>
+        </w:rPr>
+        <w:t>&lt;</w:t>
+      </w:r>
+      <w:proofErr w:type="spellStart"/>
+      <w:r>
+        <w:rPr>
+          <w:rFonts w:hint="eastAsia"/>
+        </w:rPr>
+        <w:t>인트로</w:t>
+      </w:r>
+      <w:proofErr w:type="spellEnd"/>
+      <w:r>
+        <w:t>&gt;</w:t>
+      </w:r>
+    </w:p>
     <w:p>
       <w:pPr>
         <w:pStyle w:val="a3"/>
@@ -34,6 +56,23 @@
     </w:p>
     <w:p>
       <w:pPr>
+        <w:ind w:left="400"/>
+        <w:rPr>
+          <w:rFonts w:hint="eastAsia"/>
+        </w:rPr>
+      </w:pPr>
+      <w:r>
+        <w:rPr>
+          <w:rFonts w:hint="eastAsia"/>
+        </w:rPr>
+        <w:t>&lt;목차</w:t>
+      </w:r>
+      <w:r>
+        <w:t>&gt;</w:t>
+      </w:r>
+    </w:p>
+    <w:p>
+      <w:pPr>
         <w:pStyle w:val="a3"/>
         <w:numPr>
           <w:ilvl w:val="0"/>
@@ -238,6 +277,23 @@
     </w:p>
     <w:p>
       <w:pPr>
+        <w:ind w:left="400"/>
+        <w:rPr>
+          <w:rFonts w:hint="eastAsia"/>
+        </w:rPr>
+      </w:pPr>
+      <w:r>
+        <w:rPr>
+          <w:rFonts w:hint="eastAsia"/>
+        </w:rPr>
+        <w:t>&lt;프로젝트 배경</w:t>
+      </w:r>
+      <w:r>
+        <w:t>&gt;</w:t>
+      </w:r>
+    </w:p>
+    <w:p>
+      <w:pPr>
         <w:pStyle w:val="a3"/>
         <w:numPr>
           <w:ilvl w:val="0"/>
@@ -605,6 +661,23 @@
     </w:p>
     <w:p>
       <w:pPr>
+        <w:ind w:left="400"/>
+        <w:rPr>
+          <w:rFonts w:hint="eastAsia"/>
+        </w:rPr>
+      </w:pPr>
+      <w:r>
+        <w:rPr>
+          <w:rFonts w:hint="eastAsia"/>
+        </w:rPr>
+        <w:t>&lt;프로젝트 팀 구성 및 역할</w:t>
+      </w:r>
+      <w:r>
+        <w:t>&gt;</w:t>
+      </w:r>
+    </w:p>
+    <w:p>
+      <w:pPr>
         <w:pStyle w:val="a3"/>
         <w:numPr>
           <w:ilvl w:val="0"/>
@@ -964,16 +1037,3555 @@
     </w:p>
     <w:p>
       <w:pPr>
+        <w:ind w:left="400"/>
+        <w:rPr>
+          <w:rFonts w:hint="eastAsia"/>
+        </w:rPr>
+      </w:pPr>
+      <w:r>
+        <w:rPr>
+          <w:rFonts w:hint="eastAsia"/>
+        </w:rPr>
+        <w:t>&lt;프로젝트 수행절차 및 방법</w:t>
+      </w:r>
+      <w:r>
+        <w:rPr>
+          <w:rFonts w:hint="eastAsia"/>
+        </w:rPr>
+        <w:t>-</w:t>
+      </w:r>
+      <w:proofErr w:type="spellStart"/>
+      <w:r>
+        <w:t>CNN,RNN,VGGNet,RESNet</w:t>
+      </w:r>
+      <w:proofErr w:type="spellEnd"/>
+      <w:r>
+        <w:t>&gt;</w:t>
+      </w:r>
+    </w:p>
+    <w:p>
+      <w:pPr>
         <w:pStyle w:val="a3"/>
         <w:numPr>
           <w:ilvl w:val="0"/>
           <w:numId w:val="2"/>
         </w:numPr>
         <w:ind w:leftChars="0"/>
-        <w:rPr>
-          <w:rFonts w:hint="eastAsia"/>
-        </w:rPr>
-      </w:pPr>
+      </w:pPr>
+      <w:r>
+        <w:rPr>
+          <w:rFonts w:hint="eastAsia"/>
+        </w:rPr>
+        <w:t>저희가 처리해야할</w:t>
+      </w:r>
+      <w:r>
+        <w:t xml:space="preserve"> </w:t>
+      </w:r>
+      <w:r>
+        <w:rPr>
+          <w:rFonts w:hint="eastAsia"/>
+        </w:rPr>
+        <w:t>데이터는</w:t>
+      </w:r>
+      <w:r>
+        <w:t xml:space="preserve"> </w:t>
+      </w:r>
+      <w:r>
+        <w:rPr>
+          <w:rFonts w:hint="eastAsia"/>
+        </w:rPr>
+        <w:t>이미지</w:t>
+      </w:r>
+      <w:r>
+        <w:t xml:space="preserve"> </w:t>
+      </w:r>
+      <w:r>
+        <w:rPr>
+          <w:rFonts w:hint="eastAsia"/>
+        </w:rPr>
+        <w:t>파일이기 때문에 딥러닝 모델을 이용해서</w:t>
+      </w:r>
+      <w:r>
+        <w:t xml:space="preserve"> </w:t>
+      </w:r>
+      <w:r>
+        <w:rPr>
+          <w:rFonts w:hint="eastAsia"/>
+        </w:rPr>
+        <w:t>학습시켰습니다.</w:t>
+      </w:r>
+      <w:r>
+        <w:t xml:space="preserve"> </w:t>
+      </w:r>
+      <w:r>
+        <w:rPr>
+          <w:rFonts w:hint="eastAsia"/>
+        </w:rPr>
+        <w:t>가장 대표적인</w:t>
+      </w:r>
+      <w:r>
+        <w:t xml:space="preserve"> CNN</w:t>
+      </w:r>
+      <w:r>
+        <w:rPr>
+          <w:rFonts w:hint="eastAsia"/>
+        </w:rPr>
+        <w:t>을 바탕으로</w:t>
+      </w:r>
+      <w:r>
+        <w:t xml:space="preserve"> </w:t>
+      </w:r>
+      <w:r>
+        <w:rPr>
+          <w:rFonts w:hint="eastAsia"/>
+        </w:rPr>
+        <w:t>개선된 모델인</w:t>
+      </w:r>
+      <w:r>
+        <w:t xml:space="preserve"> </w:t>
+      </w:r>
+      <w:proofErr w:type="spellStart"/>
+      <w:r>
+        <w:t>VGGNet</w:t>
+      </w:r>
+      <w:proofErr w:type="spellEnd"/>
+      <w:r>
+        <w:t xml:space="preserve"> </w:t>
+      </w:r>
+      <w:r>
+        <w:rPr>
+          <w:rFonts w:hint="eastAsia"/>
+        </w:rPr>
+        <w:t xml:space="preserve">과 </w:t>
+      </w:r>
+      <w:proofErr w:type="spellStart"/>
+      <w:r>
+        <w:t>RESNet</w:t>
+      </w:r>
+      <w:proofErr w:type="spellEnd"/>
+      <w:r>
+        <w:t xml:space="preserve"> </w:t>
+      </w:r>
+      <w:r>
+        <w:rPr>
+          <w:rFonts w:hint="eastAsia"/>
+        </w:rPr>
+        <w:t>그리고</w:t>
+      </w:r>
+      <w:r>
+        <w:t xml:space="preserve"> </w:t>
+      </w:r>
+      <w:r>
+        <w:rPr>
+          <w:rFonts w:hint="eastAsia"/>
+        </w:rPr>
+        <w:t>시계열</w:t>
+      </w:r>
+      <w:r>
+        <w:t xml:space="preserve"> </w:t>
+      </w:r>
+      <w:r>
+        <w:rPr>
+          <w:rFonts w:hint="eastAsia"/>
+        </w:rPr>
+        <w:t xml:space="preserve">데이터 분석에 특화된 </w:t>
+      </w:r>
+      <w:r>
+        <w:t>RNN</w:t>
+      </w:r>
+      <w:r>
+        <w:rPr>
+          <w:rFonts w:hint="eastAsia"/>
+        </w:rPr>
+        <w:t xml:space="preserve">을 사용하여 총 </w:t>
+      </w:r>
+      <w:r>
+        <w:t>4</w:t>
+      </w:r>
+      <w:r>
+        <w:rPr>
+          <w:rFonts w:hint="eastAsia"/>
+        </w:rPr>
+        <w:t>개의 모델을 비교해봤습니다.</w:t>
+      </w:r>
+    </w:p>
+    <w:p>
+      <w:pPr>
+        <w:pStyle w:val="a3"/>
+        <w:numPr>
+          <w:ilvl w:val="1"/>
+          <w:numId w:val="2"/>
+        </w:numPr>
+        <w:ind w:leftChars="0"/>
+      </w:pPr>
+      <w:r>
+        <w:rPr>
+          <w:rFonts w:hint="eastAsia"/>
+        </w:rPr>
+        <w:t>처음으로</w:t>
+      </w:r>
+      <w:r>
+        <w:t xml:space="preserve"> </w:t>
+      </w:r>
+      <w:r>
+        <w:rPr>
+          <w:rFonts w:hint="eastAsia"/>
+        </w:rPr>
+        <w:t>C</w:t>
+      </w:r>
+      <w:r>
+        <w:t>NN</w:t>
+      </w:r>
+      <w:r>
+        <w:rPr>
+          <w:rFonts w:hint="eastAsia"/>
+        </w:rPr>
+        <w:t>이란</w:t>
+      </w:r>
+      <w:r>
+        <w:t xml:space="preserve"> </w:t>
+      </w:r>
+      <w:r>
+        <w:rPr>
+          <w:rFonts w:hint="eastAsia"/>
+        </w:rPr>
+        <w:t>간단히 말하자면 그림의 전체부분을</w:t>
+      </w:r>
+      <w:r>
+        <w:t xml:space="preserve"> </w:t>
+      </w:r>
+      <w:r>
+        <w:rPr>
+          <w:rFonts w:hint="eastAsia"/>
+        </w:rPr>
+        <w:t>보는 것이 아니라 부분을 확인해서</w:t>
+      </w:r>
+      <w:r>
+        <w:t xml:space="preserve"> </w:t>
+      </w:r>
+      <w:r>
+        <w:rPr>
+          <w:rFonts w:hint="eastAsia"/>
+        </w:rPr>
+        <w:t>우리가 원하는 값을 찾아내는 것입니다</w:t>
+      </w:r>
+      <w:r>
+        <w:t xml:space="preserve">. </w:t>
+      </w:r>
+      <w:r>
+        <w:rPr>
+          <w:rFonts w:hint="eastAsia"/>
+        </w:rPr>
+        <w:t>이 사진을 보고</w:t>
+      </w:r>
+      <w:r>
+        <w:t xml:space="preserve"> </w:t>
+      </w:r>
+      <w:r>
+        <w:rPr>
+          <w:rFonts w:hint="eastAsia"/>
+        </w:rPr>
+        <w:t>새인지 구분하려면 부리를 확인하면 되는데 이때</w:t>
+      </w:r>
+      <w:r>
+        <w:t xml:space="preserve"> </w:t>
+      </w:r>
+      <w:r>
+        <w:rPr>
+          <w:rFonts w:hint="eastAsia"/>
+        </w:rPr>
+        <w:t>그림을 전부다 확인하는 것보다 부리부분만 확인하</w:t>
+      </w:r>
+      <w:r>
+        <w:rPr>
+          <w:rFonts w:hint="eastAsia"/>
+        </w:rPr>
+        <w:lastRenderedPageBreak/>
+        <w:t>면 수월히 새를 구분할 수 있습니다.</w:t>
+      </w:r>
+    </w:p>
+    <w:p>
+      <w:pPr>
+        <w:pStyle w:val="a3"/>
+        <w:numPr>
+          <w:ilvl w:val="1"/>
+          <w:numId w:val="2"/>
+        </w:numPr>
+        <w:ind w:leftChars="0"/>
+      </w:pPr>
+      <w:r>
+        <w:t>CNN</w:t>
+      </w:r>
+      <w:r>
+        <w:rPr>
+          <w:rFonts w:hint="eastAsia"/>
+        </w:rPr>
+        <w:t>의 전체적인 구조입니다.</w:t>
+      </w:r>
+      <w:r>
+        <w:t xml:space="preserve"> </w:t>
+      </w:r>
+      <w:r>
+        <w:rPr>
+          <w:rFonts w:hint="eastAsia"/>
+        </w:rPr>
+        <w:t>이미지를 입력하면</w:t>
+      </w:r>
+      <w:r>
+        <w:t xml:space="preserve"> </w:t>
+      </w:r>
+      <w:r>
+        <w:rPr>
+          <w:rFonts w:hint="eastAsia"/>
+        </w:rPr>
+        <w:t>c</w:t>
+      </w:r>
+      <w:r>
+        <w:t xml:space="preserve">onvolution </w:t>
+      </w:r>
+      <w:r>
+        <w:rPr>
+          <w:rFonts w:hint="eastAsia"/>
+        </w:rPr>
+        <w:t xml:space="preserve">과정과 </w:t>
+      </w:r>
+      <w:r>
+        <w:t xml:space="preserve">pooling </w:t>
+      </w:r>
+      <w:r>
+        <w:rPr>
+          <w:rFonts w:hint="eastAsia"/>
+        </w:rPr>
+        <w:t xml:space="preserve">과정을 </w:t>
+      </w:r>
+      <w:proofErr w:type="spellStart"/>
+      <w:r>
+        <w:rPr>
+          <w:rFonts w:hint="eastAsia"/>
+        </w:rPr>
+        <w:t>두번</w:t>
+      </w:r>
+      <w:proofErr w:type="spellEnd"/>
+      <w:r>
+        <w:rPr>
+          <w:rFonts w:hint="eastAsia"/>
+        </w:rPr>
+        <w:t xml:space="preserve"> 거치고</w:t>
+      </w:r>
+      <w:r>
+        <w:t xml:space="preserve"> flatten </w:t>
+      </w:r>
+      <w:r>
+        <w:rPr>
+          <w:rFonts w:hint="eastAsia"/>
+        </w:rPr>
+        <w:t>과정과</w:t>
+      </w:r>
+      <w:r>
+        <w:t xml:space="preserve"> </w:t>
+      </w:r>
+      <w:r>
+        <w:rPr>
+          <w:rFonts w:hint="eastAsia"/>
+        </w:rPr>
+        <w:t>d</w:t>
+      </w:r>
+      <w:r>
+        <w:t xml:space="preserve">enser </w:t>
+      </w:r>
+      <w:r>
+        <w:rPr>
+          <w:rFonts w:hint="eastAsia"/>
+        </w:rPr>
+        <w:t>과정을 통해 원하는</w:t>
+      </w:r>
+      <w:r>
+        <w:t xml:space="preserve"> </w:t>
+      </w:r>
+      <w:r>
+        <w:rPr>
+          <w:rFonts w:hint="eastAsia"/>
+        </w:rPr>
+        <w:t>값을 도출해낼 수 있습니다.</w:t>
+      </w:r>
+      <w:r>
+        <w:t xml:space="preserve"> </w:t>
+      </w:r>
+      <w:r>
+        <w:rPr>
+          <w:rFonts w:hint="eastAsia"/>
+        </w:rPr>
+        <w:t>각 과정별로</w:t>
+      </w:r>
+      <w:r>
+        <w:t xml:space="preserve"> </w:t>
+      </w:r>
+      <w:r>
+        <w:rPr>
+          <w:rFonts w:hint="eastAsia"/>
+        </w:rPr>
+        <w:t>어떤 일이 수행되는지 알아보겠습니다.</w:t>
+      </w:r>
+      <w:r>
+        <w:t xml:space="preserve"> </w:t>
+      </w:r>
+    </w:p>
+    <w:p>
+      <w:pPr>
+        <w:pStyle w:val="a3"/>
+        <w:numPr>
+          <w:ilvl w:val="1"/>
+          <w:numId w:val="2"/>
+        </w:numPr>
+        <w:ind w:leftChars="0"/>
+      </w:pPr>
+      <w:r>
+        <w:t xml:space="preserve">Convolution </w:t>
+      </w:r>
+      <w:r>
+        <w:rPr>
+          <w:rFonts w:hint="eastAsia"/>
+        </w:rPr>
+        <w:t>이란</w:t>
+      </w:r>
+      <w:r>
+        <w:t xml:space="preserve"> </w:t>
+      </w:r>
+      <w:r>
+        <w:rPr>
+          <w:rFonts w:hint="eastAsia"/>
+        </w:rPr>
+        <w:t xml:space="preserve">다음과 같이 </w:t>
+      </w:r>
+      <w:r>
+        <w:t>5x5</w:t>
+      </w:r>
+      <w:r>
+        <w:rPr>
+          <w:rFonts w:hint="eastAsia"/>
+        </w:rPr>
+        <w:t>행렬의 값으로 받아온 이미지를</w:t>
+      </w:r>
+      <w:r>
+        <w:t xml:space="preserve"> filter</w:t>
+      </w:r>
+      <w:r>
+        <w:rPr>
+          <w:rFonts w:hint="eastAsia"/>
+        </w:rPr>
+        <w:t>를 통해서</w:t>
+      </w:r>
+      <w:r>
+        <w:t xml:space="preserve"> </w:t>
+      </w:r>
+      <w:r>
+        <w:rPr>
+          <w:rFonts w:hint="eastAsia"/>
+        </w:rPr>
+        <w:t>같은 행과 열의 값을 더해줍니다.</w:t>
+      </w:r>
+      <w:r>
+        <w:t xml:space="preserve"> </w:t>
+      </w:r>
+      <w:r>
+        <w:rPr>
+          <w:rFonts w:hint="eastAsia"/>
+        </w:rPr>
+        <w:t>초록</w:t>
+      </w:r>
+      <w:r>
+        <w:t xml:space="preserve"> </w:t>
+      </w:r>
+      <w:r>
+        <w:rPr>
+          <w:rFonts w:hint="eastAsia"/>
+        </w:rPr>
+        <w:t>행렬에</w:t>
+      </w:r>
+      <w:r>
+        <w:t xml:space="preserve"> </w:t>
+      </w:r>
+      <w:proofErr w:type="spellStart"/>
+      <w:r>
+        <w:rPr>
+          <w:rFonts w:hint="eastAsia"/>
+        </w:rPr>
+        <w:t>노란행렬을</w:t>
+      </w:r>
+      <w:proofErr w:type="spellEnd"/>
+      <w:r>
+        <w:rPr>
+          <w:rFonts w:hint="eastAsia"/>
+        </w:rPr>
+        <w:t xml:space="preserve"> 입히면</w:t>
+      </w:r>
+      <w:r>
+        <w:t xml:space="preserve"> </w:t>
+      </w:r>
+      <w:r>
+        <w:rPr>
+          <w:rFonts w:hint="eastAsia"/>
+        </w:rPr>
+        <w:t>분홍행렬의</w:t>
+      </w:r>
+      <w:r>
+        <w:t xml:space="preserve"> 1</w:t>
+      </w:r>
+      <w:r>
+        <w:rPr>
+          <w:rFonts w:hint="eastAsia"/>
+        </w:rPr>
+        <w:t>행1렬에 위치한 값이 나오게 됩니다.</w:t>
+      </w:r>
+      <w:r>
+        <w:t xml:space="preserve"> </w:t>
+      </w:r>
+      <w:r>
+        <w:rPr>
+          <w:rFonts w:hint="eastAsia"/>
+        </w:rPr>
+        <w:t xml:space="preserve">이 과정을 </w:t>
+      </w:r>
+      <w:r>
+        <w:t xml:space="preserve">convolution </w:t>
+      </w:r>
+      <w:r>
+        <w:rPr>
+          <w:rFonts w:hint="eastAsia"/>
+        </w:rPr>
+        <w:t>이라 합니다.</w:t>
+      </w:r>
+    </w:p>
+    <w:p>
+      <w:pPr>
+        <w:pStyle w:val="a3"/>
+        <w:numPr>
+          <w:ilvl w:val="1"/>
+          <w:numId w:val="2"/>
+        </w:numPr>
+        <w:ind w:leftChars="0"/>
+      </w:pPr>
+      <w:r>
+        <w:t>Convolution</w:t>
+      </w:r>
+      <w:r>
+        <w:rPr>
+          <w:rFonts w:hint="eastAsia"/>
+        </w:rPr>
+        <w:t>이 마치고 나면</w:t>
+      </w:r>
+      <w:r>
+        <w:t xml:space="preserve"> Pooling </w:t>
+      </w:r>
+      <w:r>
+        <w:rPr>
+          <w:rFonts w:hint="eastAsia"/>
+        </w:rPr>
+        <w:t>과정이 진행되는데</w:t>
+      </w:r>
+      <w:r>
+        <w:t xml:space="preserve"> </w:t>
+      </w:r>
+      <w:r>
+        <w:rPr>
+          <w:rFonts w:hint="eastAsia"/>
+        </w:rPr>
+        <w:t xml:space="preserve">이는 </w:t>
+      </w:r>
+      <w:r>
+        <w:t>output</w:t>
+      </w:r>
+      <w:r>
+        <w:rPr>
+          <w:rFonts w:hint="eastAsia"/>
+        </w:rPr>
+        <w:t>의 개수가 너무 많아져서 생기는</w:t>
+      </w:r>
+      <w:r>
+        <w:t xml:space="preserve"> </w:t>
+      </w:r>
+      <w:r>
+        <w:rPr>
+          <w:rFonts w:hint="eastAsia"/>
+        </w:rPr>
+        <w:t>문제를 방지해 줍니다.</w:t>
+      </w:r>
+      <w:r>
+        <w:t xml:space="preserve"> </w:t>
+      </w:r>
+      <w:r>
+        <w:rPr>
+          <w:rFonts w:hint="eastAsia"/>
+        </w:rPr>
+        <w:t>연관성이 낮은 부분을 제거하여 d</w:t>
+      </w:r>
+      <w:r>
+        <w:t>imension</w:t>
+      </w:r>
+      <w:r>
+        <w:rPr>
+          <w:rFonts w:hint="eastAsia"/>
+        </w:rPr>
+        <w:t>을 축소시킵니다.</w:t>
+      </w:r>
+    </w:p>
+    <w:p>
+      <w:pPr>
+        <w:pStyle w:val="a3"/>
+        <w:numPr>
+          <w:ilvl w:val="1"/>
+          <w:numId w:val="2"/>
+        </w:numPr>
+        <w:ind w:leftChars="0"/>
+      </w:pPr>
+      <w:r>
+        <w:rPr>
+          <w:rFonts w:hint="eastAsia"/>
+        </w:rPr>
+        <w:t>F</w:t>
+      </w:r>
+      <w:r>
+        <w:t xml:space="preserve">latten </w:t>
+      </w:r>
+      <w:r>
+        <w:rPr>
+          <w:rFonts w:hint="eastAsia"/>
+        </w:rPr>
+        <w:t>과정을 통해</w:t>
+      </w:r>
+      <w:r>
+        <w:t xml:space="preserve"> </w:t>
+      </w:r>
+      <w:r>
+        <w:rPr>
+          <w:rFonts w:hint="eastAsia"/>
+        </w:rPr>
+        <w:t>받아온</w:t>
+      </w:r>
+      <w:r>
+        <w:t xml:space="preserve"> tensor</w:t>
+      </w:r>
+      <w:r>
+        <w:rPr>
+          <w:rFonts w:hint="eastAsia"/>
+        </w:rPr>
+        <w:t xml:space="preserve">을 </w:t>
+      </w:r>
+      <w:r>
+        <w:t>1</w:t>
+      </w:r>
+      <w:r>
+        <w:rPr>
+          <w:rFonts w:hint="eastAsia"/>
+        </w:rPr>
+        <w:t>차원 벡터로 변형 시켜줍니다.</w:t>
+      </w:r>
+      <w:r>
+        <w:t xml:space="preserve"> </w:t>
+      </w:r>
+      <w:r>
+        <w:rPr>
+          <w:rFonts w:hint="eastAsia"/>
+        </w:rPr>
+        <w:t xml:space="preserve">이미 </w:t>
+      </w:r>
+      <w:r>
+        <w:t>pooling layer</w:t>
+      </w:r>
+      <w:r>
+        <w:rPr>
+          <w:rFonts w:hint="eastAsia"/>
+        </w:rPr>
+        <w:t>을 통해서</w:t>
+      </w:r>
+      <w:r>
+        <w:t xml:space="preserve"> </w:t>
+      </w:r>
+      <w:r>
+        <w:rPr>
+          <w:rFonts w:hint="eastAsia"/>
+        </w:rPr>
+        <w:t>이미지에서 얻어온 데이터는 특이점이 되어 무관합니다.</w:t>
+      </w:r>
+    </w:p>
+    <w:p>
+      <w:pPr>
+        <w:pStyle w:val="a3"/>
+        <w:numPr>
+          <w:ilvl w:val="1"/>
+          <w:numId w:val="2"/>
+        </w:numPr>
+        <w:ind w:leftChars="0"/>
+      </w:pPr>
+      <w:r>
+        <w:rPr>
+          <w:rFonts w:hint="eastAsia"/>
+        </w:rPr>
+        <w:t>이제 마지막으로</w:t>
+      </w:r>
+      <w:r>
+        <w:t xml:space="preserve"> </w:t>
+      </w:r>
+      <w:r>
+        <w:rPr>
+          <w:rFonts w:hint="eastAsia"/>
+        </w:rPr>
+        <w:t>F</w:t>
+      </w:r>
+      <w:r>
+        <w:t>ully Connected Layer</w:t>
+      </w:r>
+      <w:r>
+        <w:rPr>
+          <w:rFonts w:hint="eastAsia"/>
+        </w:rPr>
+        <w:t>을 통해서</w:t>
+      </w:r>
+      <w:r>
+        <w:t xml:space="preserve"> </w:t>
+      </w:r>
+      <w:r>
+        <w:rPr>
+          <w:rFonts w:hint="eastAsia"/>
+        </w:rPr>
+        <w:t xml:space="preserve">최종 결과물을 </w:t>
+      </w:r>
+      <w:proofErr w:type="spellStart"/>
+      <w:r>
+        <w:rPr>
+          <w:rFonts w:hint="eastAsia"/>
+        </w:rPr>
+        <w:t>출력하게됩니다</w:t>
+      </w:r>
+      <w:proofErr w:type="spellEnd"/>
+      <w:r>
+        <w:rPr>
+          <w:rFonts w:hint="eastAsia"/>
+        </w:rPr>
+        <w:t>.</w:t>
+      </w:r>
+    </w:p>
+    <w:p>
+      <w:pPr>
+        <w:pStyle w:val="a3"/>
+        <w:numPr>
+          <w:ilvl w:val="0"/>
+          <w:numId w:val="2"/>
+        </w:numPr>
+        <w:ind w:leftChars="0"/>
+      </w:pPr>
+      <w:r>
+        <w:rPr>
+          <w:rFonts w:hint="eastAsia"/>
+        </w:rPr>
+        <w:t>다음으로</w:t>
+      </w:r>
+      <w:r>
+        <w:t xml:space="preserve"> </w:t>
+      </w:r>
+      <w:r>
+        <w:rPr>
+          <w:rFonts w:hint="eastAsia"/>
+        </w:rPr>
+        <w:t xml:space="preserve">소개해드릴 모델은 </w:t>
+      </w:r>
+      <w:r>
+        <w:t>RNN</w:t>
+      </w:r>
+      <w:r>
+        <w:rPr>
+          <w:rFonts w:hint="eastAsia"/>
+        </w:rPr>
+        <w:t>입니다</w:t>
+      </w:r>
+      <w:r>
+        <w:t>.</w:t>
+      </w:r>
+    </w:p>
+    <w:p>
+      <w:pPr>
+        <w:pStyle w:val="a3"/>
+        <w:numPr>
+          <w:ilvl w:val="1"/>
+          <w:numId w:val="2"/>
+        </w:numPr>
+        <w:ind w:leftChars="0"/>
+      </w:pPr>
+      <w:r>
+        <w:rPr>
+          <w:rFonts w:hint="eastAsia"/>
+        </w:rPr>
+        <w:t>R</w:t>
+      </w:r>
+      <w:r>
+        <w:t>NN</w:t>
+      </w:r>
+      <w:r>
+        <w:rPr>
+          <w:rFonts w:hint="eastAsia"/>
+        </w:rPr>
+        <w:t xml:space="preserve">은 </w:t>
+      </w:r>
+      <w:r>
+        <w:t>CNN</w:t>
+      </w:r>
+      <w:r>
+        <w:rPr>
+          <w:rFonts w:hint="eastAsia"/>
+        </w:rPr>
+        <w:t>보다</w:t>
+      </w:r>
+      <w:r>
+        <w:t xml:space="preserve"> </w:t>
+      </w:r>
+      <w:r>
+        <w:rPr>
+          <w:rFonts w:hint="eastAsia"/>
+        </w:rPr>
+        <w:t>시계열 데이터 처리하는데 특화된 모델입니다.</w:t>
+      </w:r>
+      <w:r>
+        <w:t xml:space="preserve"> </w:t>
+      </w:r>
+      <w:r>
+        <w:rPr>
+          <w:rFonts w:hint="eastAsia"/>
+        </w:rPr>
+        <w:t>위 그림으로 보면</w:t>
+      </w:r>
+      <w:r>
+        <w:t xml:space="preserve"> </w:t>
+      </w:r>
+      <w:r>
+        <w:rPr>
+          <w:rFonts w:hint="eastAsia"/>
+        </w:rPr>
+        <w:t>빨간 노드는</w:t>
+      </w:r>
+      <w:r>
+        <w:t xml:space="preserve"> </w:t>
+      </w:r>
+      <w:proofErr w:type="spellStart"/>
+      <w:r>
+        <w:rPr>
+          <w:rFonts w:hint="eastAsia"/>
+        </w:rPr>
+        <w:t>입력값</w:t>
+      </w:r>
+      <w:proofErr w:type="spellEnd"/>
+      <w:r>
+        <w:t xml:space="preserve">, </w:t>
+      </w:r>
+      <w:r>
+        <w:rPr>
+          <w:rFonts w:hint="eastAsia"/>
+        </w:rPr>
+        <w:t>노란</w:t>
+      </w:r>
+      <w:r>
+        <w:t xml:space="preserve"> </w:t>
+      </w:r>
+      <w:r>
+        <w:rPr>
+          <w:rFonts w:hint="eastAsia"/>
+        </w:rPr>
+        <w:t>노드는</w:t>
+      </w:r>
+      <w:r>
+        <w:t xml:space="preserve"> </w:t>
+      </w:r>
+      <w:r>
+        <w:rPr>
+          <w:rFonts w:hint="eastAsia"/>
+        </w:rPr>
+        <w:t>기억하는 역할</w:t>
+      </w:r>
+      <w:r>
+        <w:t xml:space="preserve">, </w:t>
+      </w:r>
+      <w:r>
+        <w:rPr>
+          <w:rFonts w:hint="eastAsia"/>
+        </w:rPr>
+        <w:t xml:space="preserve">파란 노드는 </w:t>
+      </w:r>
+      <w:proofErr w:type="spellStart"/>
+      <w:r>
+        <w:rPr>
+          <w:rFonts w:hint="eastAsia"/>
+        </w:rPr>
+        <w:t>출력값을</w:t>
+      </w:r>
+      <w:proofErr w:type="spellEnd"/>
+      <w:r>
+        <w:rPr>
+          <w:rFonts w:hint="eastAsia"/>
+        </w:rPr>
+        <w:t xml:space="preserve"> 의미하는데</w:t>
+      </w:r>
+      <w:r>
+        <w:t xml:space="preserve"> </w:t>
+      </w:r>
+      <w:r>
+        <w:rPr>
+          <w:rFonts w:hint="eastAsia"/>
+        </w:rPr>
+        <w:t xml:space="preserve">각 </w:t>
+      </w:r>
+      <w:proofErr w:type="spellStart"/>
+      <w:r>
+        <w:rPr>
+          <w:rFonts w:hint="eastAsia"/>
+        </w:rPr>
+        <w:t>입력값에</w:t>
+      </w:r>
+      <w:proofErr w:type="spellEnd"/>
+      <w:r>
+        <w:rPr>
+          <w:rFonts w:hint="eastAsia"/>
+        </w:rPr>
+        <w:t xml:space="preserve"> 대한 </w:t>
+      </w:r>
+      <w:proofErr w:type="spellStart"/>
+      <w:r>
+        <w:rPr>
+          <w:rFonts w:hint="eastAsia"/>
+        </w:rPr>
+        <w:t>기억값들이</w:t>
+      </w:r>
+      <w:proofErr w:type="spellEnd"/>
+      <w:r>
+        <w:t xml:space="preserve"> </w:t>
+      </w:r>
+      <w:r>
+        <w:rPr>
+          <w:rFonts w:hint="eastAsia"/>
+        </w:rPr>
+        <w:t>이후에 이뤄지는 입력에 영향을 미치고 출력결과에 영향을 미칩니다.</w:t>
+      </w:r>
+      <w:r>
+        <w:t xml:space="preserve"> </w:t>
+      </w:r>
+      <w:r>
+        <w:rPr>
+          <w:rFonts w:hint="eastAsia"/>
+        </w:rPr>
+        <w:t xml:space="preserve">입력과 </w:t>
+      </w:r>
+      <w:proofErr w:type="spellStart"/>
+      <w:r>
+        <w:rPr>
+          <w:rFonts w:hint="eastAsia"/>
+        </w:rPr>
+        <w:t>출력값의</w:t>
+      </w:r>
+      <w:proofErr w:type="spellEnd"/>
+      <w:r>
+        <w:t xml:space="preserve"> </w:t>
+      </w:r>
+      <w:r>
+        <w:rPr>
+          <w:rFonts w:hint="eastAsia"/>
+        </w:rPr>
+        <w:t>시퀀스의 길이에 관계없이 받아들일 수 있는 구조라 유연하게</w:t>
+      </w:r>
+      <w:r>
+        <w:t xml:space="preserve"> </w:t>
+      </w:r>
+      <w:r>
+        <w:rPr>
+          <w:rFonts w:hint="eastAsia"/>
+        </w:rPr>
+        <w:t>다룰 수 있습니다.</w:t>
+      </w:r>
+    </w:p>
+    <w:p>
+      <w:pPr>
+        <w:pStyle w:val="a3"/>
+        <w:numPr>
+          <w:ilvl w:val="1"/>
+          <w:numId w:val="2"/>
+        </w:numPr>
+        <w:ind w:leftChars="0"/>
+      </w:pPr>
+      <w:r>
+        <w:rPr>
+          <w:rFonts w:hint="eastAsia"/>
+        </w:rPr>
+        <w:t xml:space="preserve">다음 그림 처럼 </w:t>
+      </w:r>
+      <w:r>
+        <w:t>RNN</w:t>
+      </w:r>
+      <w:r>
+        <w:rPr>
+          <w:rFonts w:hint="eastAsia"/>
+        </w:rPr>
+        <w:t>의 기본적인 구조는</w:t>
+      </w:r>
+      <w:r>
+        <w:t xml:space="preserve"> CNN</w:t>
+      </w:r>
+      <w:r>
+        <w:rPr>
+          <w:rFonts w:hint="eastAsia"/>
+        </w:rPr>
+        <w:t>과 같습니다</w:t>
+      </w:r>
+      <w:r>
+        <w:t xml:space="preserve">. </w:t>
+      </w:r>
+      <w:r>
+        <w:rPr>
+          <w:rFonts w:hint="eastAsia"/>
+        </w:rPr>
+        <w:t>왼쪽 두번째</w:t>
+      </w:r>
+      <w:r>
+        <w:t xml:space="preserve"> </w:t>
+      </w:r>
+      <w:r>
+        <w:rPr>
+          <w:rFonts w:hint="eastAsia"/>
+        </w:rPr>
+        <w:t>그림을 보면</w:t>
+      </w:r>
+      <w:r>
+        <w:t xml:space="preserve"> </w:t>
+      </w:r>
+      <w:r>
+        <w:rPr>
+          <w:rFonts w:hint="eastAsia"/>
+        </w:rPr>
+        <w:t>사진을</w:t>
+      </w:r>
+      <w:r>
+        <w:t xml:space="preserve"> </w:t>
+      </w:r>
+      <w:proofErr w:type="spellStart"/>
+      <w:r>
+        <w:rPr>
+          <w:rFonts w:hint="eastAsia"/>
+        </w:rPr>
+        <w:t>입력값으로</w:t>
+      </w:r>
+      <w:proofErr w:type="spellEnd"/>
+      <w:r>
+        <w:rPr>
+          <w:rFonts w:hint="eastAsia"/>
+        </w:rPr>
+        <w:t xml:space="preserve"> 주었을 때</w:t>
+      </w:r>
+      <w:r>
+        <w:t xml:space="preserve"> </w:t>
+      </w:r>
+      <w:r>
+        <w:rPr>
+          <w:rFonts w:hint="eastAsia"/>
+        </w:rPr>
+        <w:t>단어들이 나오게 할 수 있고</w:t>
+      </w:r>
+      <w:r>
+        <w:t xml:space="preserve">, </w:t>
+      </w:r>
+      <w:r>
+        <w:rPr>
+          <w:rFonts w:hint="eastAsia"/>
+        </w:rPr>
+        <w:t>이는</w:t>
+      </w:r>
+      <w:r>
+        <w:t xml:space="preserve"> </w:t>
+      </w:r>
+      <w:r>
+        <w:rPr>
+          <w:rFonts w:hint="eastAsia"/>
+        </w:rPr>
+        <w:t>그림속에</w:t>
+      </w:r>
+      <w:r>
+        <w:t xml:space="preserve"> </w:t>
+      </w:r>
+      <w:r>
+        <w:rPr>
+          <w:rFonts w:hint="eastAsia"/>
+        </w:rPr>
+        <w:t>새가 있을 때</w:t>
+      </w:r>
+      <w:r>
+        <w:t xml:space="preserve"> </w:t>
+      </w:r>
+      <w:r>
+        <w:rPr>
+          <w:rFonts w:hint="eastAsia"/>
+        </w:rPr>
+        <w:t xml:space="preserve">그림안에 새가 있어요 라는 문장으로 바꿀 수 </w:t>
+      </w:r>
+      <w:proofErr w:type="spellStart"/>
+      <w:r>
+        <w:rPr>
+          <w:rFonts w:hint="eastAsia"/>
+        </w:rPr>
+        <w:t>있을을</w:t>
+      </w:r>
+      <w:proofErr w:type="spellEnd"/>
+      <w:r>
+        <w:rPr>
+          <w:rFonts w:hint="eastAsia"/>
+        </w:rPr>
+        <w:t xml:space="preserve"> 뜻합니다.</w:t>
+      </w:r>
+      <w:r>
+        <w:t xml:space="preserve"> </w:t>
+      </w:r>
+      <w:r>
+        <w:rPr>
+          <w:rFonts w:hint="eastAsia"/>
+        </w:rPr>
+        <w:t>다음</w:t>
+      </w:r>
+      <w:r>
+        <w:t xml:space="preserve"> </w:t>
+      </w:r>
+      <w:r>
+        <w:rPr>
+          <w:rFonts w:hint="eastAsia"/>
+        </w:rPr>
+        <w:t>구조는</w:t>
+      </w:r>
+      <w:r>
+        <w:t xml:space="preserve"> </w:t>
+      </w:r>
+      <w:r>
+        <w:rPr>
+          <w:rFonts w:hint="eastAsia"/>
+        </w:rPr>
+        <w:t>문장을 줬을 때 이를 통해 감수성을 판단하여 점수로 변환할 수 있고.</w:t>
+      </w:r>
+      <w:r>
+        <w:t xml:space="preserve"> </w:t>
+      </w:r>
+      <w:r>
+        <w:rPr>
+          <w:rFonts w:hint="eastAsia"/>
+        </w:rPr>
+        <w:t>마지막</w:t>
+      </w:r>
+      <w:r>
+        <w:t xml:space="preserve"> </w:t>
+      </w:r>
+      <w:r>
+        <w:rPr>
+          <w:rFonts w:hint="eastAsia"/>
+        </w:rPr>
+        <w:t>구조는 흔히 번역하는 구조인데</w:t>
+      </w:r>
+      <w:r>
+        <w:t xml:space="preserve"> </w:t>
+      </w:r>
+      <w:r>
+        <w:rPr>
+          <w:rFonts w:hint="eastAsia"/>
+        </w:rPr>
+        <w:t>영어로 된 문장을 줬을 때 한글로 변형하는</w:t>
+      </w:r>
+      <w:r>
+        <w:t xml:space="preserve"> </w:t>
+      </w:r>
+      <w:r>
+        <w:rPr>
+          <w:rFonts w:hint="eastAsia"/>
+        </w:rPr>
+        <w:t>구조입니다.</w:t>
+      </w:r>
+    </w:p>
+    <w:p>
+      <w:pPr>
+        <w:pStyle w:val="a3"/>
+        <w:numPr>
+          <w:ilvl w:val="1"/>
+          <w:numId w:val="2"/>
+        </w:numPr>
+        <w:ind w:leftChars="0"/>
+      </w:pPr>
+      <w:r>
+        <w:t>RNN</w:t>
+      </w:r>
+      <w:r>
+        <w:rPr>
+          <w:rFonts w:hint="eastAsia"/>
+        </w:rPr>
+        <w:t>에는 장기 의존성의 문제가 있습니다.</w:t>
+      </w:r>
+      <w:r>
+        <w:t xml:space="preserve"> </w:t>
+      </w:r>
+      <w:r>
+        <w:rPr>
+          <w:rFonts w:hint="eastAsia"/>
+        </w:rPr>
+        <w:t>예를</w:t>
+      </w:r>
+      <w:r>
+        <w:t xml:space="preserve"> </w:t>
+      </w:r>
+      <w:r>
+        <w:rPr>
+          <w:rFonts w:hint="eastAsia"/>
+        </w:rPr>
+        <w:t>들어</w:t>
+      </w:r>
+      <w:r>
+        <w:t xml:space="preserve"> I grew up in France…. </w:t>
+      </w:r>
+      <w:r>
+        <w:rPr>
+          <w:rFonts w:hint="eastAsia"/>
+        </w:rPr>
+        <w:t>I</w:t>
+      </w:r>
+      <w:r>
+        <w:t xml:space="preserve"> speak fluent French</w:t>
+      </w:r>
+      <w:r>
+        <w:rPr>
+          <w:rFonts w:hint="eastAsia"/>
+        </w:rPr>
+        <w:t xml:space="preserve">라는 문장이 있고 </w:t>
+      </w:r>
+      <w:r>
+        <w:t>French</w:t>
+      </w:r>
+      <w:r>
+        <w:rPr>
+          <w:rFonts w:hint="eastAsia"/>
+        </w:rPr>
+        <w:t>를 빈칸으로 주고</w:t>
+      </w:r>
+      <w:r>
+        <w:t xml:space="preserve"> </w:t>
+      </w:r>
+      <w:r>
+        <w:rPr>
+          <w:rFonts w:hint="eastAsia"/>
+        </w:rPr>
+        <w:t xml:space="preserve">예측해보라고 했을 때 </w:t>
+      </w:r>
+      <w:r>
+        <w:t>France</w:t>
+      </w:r>
+      <w:r>
+        <w:rPr>
+          <w:rFonts w:hint="eastAsia"/>
+        </w:rPr>
+        <w:t>라는 정보를 활용하면</w:t>
+      </w:r>
+      <w:r>
+        <w:t xml:space="preserve"> </w:t>
+      </w:r>
+      <w:r>
+        <w:rPr>
+          <w:rFonts w:hint="eastAsia"/>
+        </w:rPr>
+        <w:t>쉽게 찾아낼 수 있는데</w:t>
+      </w:r>
+      <w:r>
+        <w:t xml:space="preserve"> </w:t>
+      </w:r>
+      <w:r>
+        <w:rPr>
+          <w:rFonts w:hint="eastAsia"/>
+        </w:rPr>
+        <w:t xml:space="preserve">문장이 멀리 </w:t>
+      </w:r>
+      <w:proofErr w:type="spellStart"/>
+      <w:r>
+        <w:rPr>
+          <w:rFonts w:hint="eastAsia"/>
+        </w:rPr>
+        <w:t>떨어져있을</w:t>
+      </w:r>
+      <w:proofErr w:type="spellEnd"/>
+      <w:r>
+        <w:rPr>
+          <w:rFonts w:hint="eastAsia"/>
+        </w:rPr>
+        <w:t xml:space="preserve"> 경우 문제가 발생합니다.</w:t>
+      </w:r>
+      <w:r>
+        <w:t xml:space="preserve"> </w:t>
+      </w:r>
+      <w:r>
+        <w:rPr>
+          <w:rFonts w:hint="eastAsia"/>
+        </w:rPr>
+        <w:t>이러한 점을 보완하면서 나온 모델이 L</w:t>
+      </w:r>
+      <w:r>
+        <w:t xml:space="preserve">STM </w:t>
+      </w:r>
+      <w:r>
+        <w:rPr>
+          <w:rFonts w:hint="eastAsia"/>
+        </w:rPr>
+        <w:t>입니다.</w:t>
+      </w:r>
+    </w:p>
+    <w:p>
+      <w:pPr>
+        <w:pStyle w:val="a3"/>
+        <w:numPr>
+          <w:ilvl w:val="1"/>
+          <w:numId w:val="2"/>
+        </w:numPr>
+        <w:ind w:leftChars="0"/>
+      </w:pPr>
+      <w:r>
+        <w:rPr>
+          <w:rFonts w:hint="eastAsia"/>
+        </w:rPr>
+        <w:t>L</w:t>
+      </w:r>
+      <w:r>
+        <w:t>TSM</w:t>
+      </w:r>
+      <w:r>
+        <w:rPr>
+          <w:rFonts w:hint="eastAsia"/>
+        </w:rPr>
+        <w:t>은</w:t>
+      </w:r>
+      <w:r>
+        <w:t xml:space="preserve"> </w:t>
+      </w:r>
+      <w:r>
+        <w:rPr>
+          <w:rFonts w:hint="eastAsia"/>
+        </w:rPr>
+        <w:t>위에 컨베이어 벨트처럼 흐르는</w:t>
+      </w:r>
+      <w:r>
+        <w:t xml:space="preserve"> </w:t>
+      </w:r>
+      <w:r>
+        <w:rPr>
+          <w:rFonts w:hint="eastAsia"/>
+        </w:rPr>
+        <w:t>큰 줄기가 있고 안에 있는</w:t>
+      </w:r>
+      <w:r>
+        <w:t xml:space="preserve"> </w:t>
+      </w:r>
+      <w:r>
+        <w:rPr>
+          <w:rFonts w:hint="eastAsia"/>
+        </w:rPr>
+        <w:t>각</w:t>
+      </w:r>
+      <w:r>
+        <w:t xml:space="preserve"> </w:t>
+      </w:r>
+      <w:r>
+        <w:rPr>
+          <w:rFonts w:hint="eastAsia"/>
+        </w:rPr>
+        <w:t>변수들의</w:t>
+      </w:r>
+      <w:r>
+        <w:t xml:space="preserve"> </w:t>
+      </w:r>
+      <w:r>
+        <w:rPr>
+          <w:rFonts w:hint="eastAsia"/>
+        </w:rPr>
+        <w:t>설정을 통해</w:t>
+      </w:r>
+      <w:r>
+        <w:t xml:space="preserve"> </w:t>
+      </w:r>
+      <w:r>
+        <w:rPr>
+          <w:rFonts w:hint="eastAsia"/>
+        </w:rPr>
+        <w:t xml:space="preserve">이러한 문제점을 해결하여 </w:t>
+      </w:r>
+      <w:r>
+        <w:t>RNN</w:t>
+      </w:r>
+      <w:r>
+        <w:rPr>
+          <w:rFonts w:hint="eastAsia"/>
+        </w:rPr>
+        <w:t>보다</w:t>
+      </w:r>
+      <w:r>
+        <w:t xml:space="preserve"> </w:t>
+      </w:r>
+      <w:r>
+        <w:rPr>
+          <w:rFonts w:hint="eastAsia"/>
+        </w:rPr>
+        <w:t>높은 성능을 발휘하고 있어서 보편적인 상황에서</w:t>
+      </w:r>
+      <w:r>
+        <w:t xml:space="preserve"> </w:t>
+      </w:r>
+      <w:r>
+        <w:rPr>
+          <w:rFonts w:hint="eastAsia"/>
+        </w:rPr>
+        <w:t xml:space="preserve">좋은 결과를 </w:t>
+      </w:r>
+      <w:proofErr w:type="spellStart"/>
+      <w:r>
+        <w:rPr>
+          <w:rFonts w:hint="eastAsia"/>
+        </w:rPr>
+        <w:t>가져다줍니다</w:t>
+      </w:r>
+      <w:proofErr w:type="spellEnd"/>
+      <w:r>
+        <w:rPr>
+          <w:rFonts w:hint="eastAsia"/>
+        </w:rPr>
+        <w:t>.</w:t>
+      </w:r>
+    </w:p>
+    <w:p>
+      <w:pPr>
+        <w:pStyle w:val="a3"/>
+        <w:ind w:leftChars="0" w:left="1200"/>
+        <w:rPr>
+          <w:rFonts w:hint="eastAsia"/>
+        </w:rPr>
+      </w:pPr>
+    </w:p>
+    <w:p>
+      <w:pPr>
+        <w:pStyle w:val="a3"/>
+        <w:numPr>
+          <w:ilvl w:val="0"/>
+          <w:numId w:val="2"/>
+        </w:numPr>
+        <w:ind w:leftChars="0"/>
+      </w:pPr>
+      <w:r>
+        <w:rPr>
+          <w:rFonts w:hint="eastAsia"/>
+        </w:rPr>
+        <w:lastRenderedPageBreak/>
+        <w:t xml:space="preserve">다음으로 소개해드릴 </w:t>
+      </w:r>
+      <w:proofErr w:type="spellStart"/>
+      <w:r>
+        <w:t>VGGN</w:t>
+      </w:r>
+      <w:r>
+        <w:rPr>
+          <w:rFonts w:hint="eastAsia"/>
+        </w:rPr>
+        <w:t>e</w:t>
+      </w:r>
+      <w:r>
+        <w:t>t</w:t>
+      </w:r>
+      <w:proofErr w:type="spellEnd"/>
+      <w:r>
+        <w:rPr>
+          <w:rFonts w:hint="eastAsia"/>
+        </w:rPr>
+        <w:t xml:space="preserve">과 </w:t>
+      </w:r>
+      <w:proofErr w:type="spellStart"/>
+      <w:r>
+        <w:rPr>
+          <w:rFonts w:hint="eastAsia"/>
+        </w:rPr>
+        <w:t>R</w:t>
+      </w:r>
+      <w:r>
+        <w:t>ESNet</w:t>
+      </w:r>
+      <w:proofErr w:type="spellEnd"/>
+      <w:r>
+        <w:rPr>
+          <w:rFonts w:hint="eastAsia"/>
+        </w:rPr>
+        <w:t>은 C</w:t>
+      </w:r>
+      <w:r>
+        <w:t>NN</w:t>
+      </w:r>
+      <w:r>
+        <w:rPr>
+          <w:rFonts w:hint="eastAsia"/>
+        </w:rPr>
+        <w:t xml:space="preserve">의 신경망 </w:t>
+      </w:r>
+      <w:r>
+        <w:t xml:space="preserve">layer </w:t>
+      </w:r>
+      <w:r>
+        <w:rPr>
+          <w:rFonts w:hint="eastAsia"/>
+        </w:rPr>
+        <w:t>개수를 늘려서 성능을 향상시킨 모델들입니다.</w:t>
+      </w:r>
+    </w:p>
+    <w:p>
+      <w:pPr>
+        <w:pStyle w:val="a3"/>
+        <w:numPr>
+          <w:ilvl w:val="1"/>
+          <w:numId w:val="2"/>
+        </w:numPr>
+        <w:ind w:leftChars="0"/>
+      </w:pPr>
+      <w:proofErr w:type="spellStart"/>
+      <w:r>
+        <w:rPr>
+          <w:rFonts w:hint="eastAsia"/>
+        </w:rPr>
+        <w:t>V</w:t>
+      </w:r>
+      <w:r>
+        <w:t>GGNet</w:t>
+      </w:r>
+      <w:proofErr w:type="spellEnd"/>
+      <w:r>
+        <w:t xml:space="preserve"> </w:t>
+      </w:r>
+      <w:r>
+        <w:rPr>
+          <w:rFonts w:hint="eastAsia"/>
+        </w:rPr>
+        <w:t>먼저 보면</w:t>
+      </w:r>
+      <w:r>
+        <w:t xml:space="preserve"> </w:t>
+      </w:r>
+      <w:r>
+        <w:rPr>
+          <w:rFonts w:hint="eastAsia"/>
+        </w:rPr>
+        <w:t>c</w:t>
+      </w:r>
+      <w:r>
+        <w:t xml:space="preserve">onvolution 과 </w:t>
+      </w:r>
+      <w:r>
+        <w:rPr>
+          <w:rFonts w:hint="eastAsia"/>
+        </w:rPr>
+        <w:t>p</w:t>
+      </w:r>
+      <w:r>
+        <w:t>ooling</w:t>
+      </w:r>
+      <w:r>
+        <w:t xml:space="preserve"> layer </w:t>
+      </w:r>
+      <w:r>
+        <w:rPr>
+          <w:rFonts w:hint="eastAsia"/>
+        </w:rPr>
+        <w:t>가 훨씬 많아진 것을 확인할 수 있습니다.</w:t>
+      </w:r>
+      <w:r>
+        <w:t xml:space="preserve"> </w:t>
+      </w:r>
+      <w:r>
+        <w:rPr>
+          <w:rFonts w:hint="eastAsia"/>
+        </w:rPr>
+        <w:t xml:space="preserve">각 </w:t>
+      </w:r>
+      <w:r>
+        <w:t>convolution</w:t>
+      </w:r>
+      <w:r>
+        <w:rPr>
+          <w:rFonts w:hint="eastAsia"/>
+        </w:rPr>
+        <w:t xml:space="preserve">은 </w:t>
+      </w:r>
+      <w:r>
+        <w:t>3</w:t>
+      </w:r>
+      <w:r>
+        <w:rPr>
+          <w:rFonts w:hint="eastAsia"/>
+        </w:rPr>
+        <w:t>x</w:t>
+      </w:r>
+      <w:r>
+        <w:t xml:space="preserve">3 </w:t>
+      </w:r>
+      <w:r>
+        <w:rPr>
+          <w:rFonts w:hint="eastAsia"/>
+        </w:rPr>
+        <w:t>k</w:t>
+      </w:r>
+      <w:r>
+        <w:t>ernel</w:t>
+      </w:r>
+      <w:r>
+        <w:rPr>
+          <w:rFonts w:hint="eastAsia"/>
+        </w:rPr>
+        <w:t>을 사용하고</w:t>
+      </w:r>
+      <w:r>
+        <w:t xml:space="preserve"> </w:t>
+      </w:r>
+      <w:r>
+        <w:rPr>
+          <w:rFonts w:hint="eastAsia"/>
+        </w:rPr>
+        <w:t>f</w:t>
+      </w:r>
+      <w:r>
+        <w:t>ully connected layer 3</w:t>
+      </w:r>
+      <w:r>
+        <w:rPr>
+          <w:rFonts w:hint="eastAsia"/>
+        </w:rPr>
+        <w:t>번을 진행하면서 파라미터 개수가 많이 늘어나</w:t>
+      </w:r>
+      <w:r>
+        <w:rPr>
+          <w:rFonts w:hint="eastAsia"/>
+        </w:rPr>
+        <w:t xml:space="preserve">서 대략 </w:t>
+      </w:r>
+      <w:r>
+        <w:t>1</w:t>
+      </w:r>
+      <w:r>
+        <w:rPr>
+          <w:rFonts w:hint="eastAsia"/>
+        </w:rPr>
+        <w:t>억개 가량 됩니다.</w:t>
+      </w:r>
+    </w:p>
+    <w:p>
+      <w:pPr>
+        <w:pStyle w:val="a3"/>
+        <w:numPr>
+          <w:ilvl w:val="1"/>
+          <w:numId w:val="2"/>
+        </w:numPr>
+        <w:ind w:leftChars="0"/>
+      </w:pPr>
+      <w:proofErr w:type="spellStart"/>
+      <w:r>
+        <w:rPr>
+          <w:rFonts w:hint="eastAsia"/>
+        </w:rPr>
+        <w:t>V</w:t>
+      </w:r>
+      <w:r>
+        <w:t>GGNet</w:t>
+      </w:r>
+      <w:proofErr w:type="spellEnd"/>
+      <w:r>
+        <w:rPr>
+          <w:rFonts w:hint="eastAsia"/>
+        </w:rPr>
+        <w:t>은</w:t>
+      </w:r>
+      <w:r>
+        <w:t xml:space="preserve"> </w:t>
+      </w:r>
+      <w:r>
+        <w:rPr>
+          <w:rFonts w:hint="eastAsia"/>
+        </w:rPr>
+        <w:t>학습시에</w:t>
+      </w:r>
+      <w:r>
+        <w:t xml:space="preserve"> </w:t>
+      </w:r>
+      <w:r>
+        <w:rPr>
+          <w:rFonts w:hint="eastAsia"/>
+        </w:rPr>
+        <w:t xml:space="preserve">깊은 </w:t>
+      </w:r>
+      <w:r>
+        <w:t>layer</w:t>
+      </w:r>
+      <w:r>
+        <w:rPr>
+          <w:rFonts w:hint="eastAsia"/>
+        </w:rPr>
+        <w:t>의 파라미터 초기화 시에 기존에 학습된 결과를 사용하므로</w:t>
+      </w:r>
+      <w:r>
+        <w:t xml:space="preserve"> vanishing gradient </w:t>
+      </w:r>
+      <w:r>
+        <w:rPr>
+          <w:rFonts w:hint="eastAsia"/>
+        </w:rPr>
+        <w:t>문제를 해결합니다.</w:t>
+      </w:r>
+      <w:r>
+        <w:t xml:space="preserve">Vanishing gradient </w:t>
+      </w:r>
+      <w:r>
+        <w:rPr>
+          <w:rFonts w:hint="eastAsia"/>
+        </w:rPr>
+        <w:t>문제는</w:t>
+      </w:r>
+      <w:r>
+        <w:t xml:space="preserve"> </w:t>
+      </w:r>
+      <w:r>
+        <w:rPr>
+          <w:rFonts w:hint="eastAsia"/>
+        </w:rPr>
+        <w:t>신경망이 깊어질수록</w:t>
+      </w:r>
+      <w:r>
+        <w:t xml:space="preserve"> </w:t>
+      </w:r>
+      <w:proofErr w:type="spellStart"/>
+      <w:r>
+        <w:rPr>
+          <w:rFonts w:hint="eastAsia"/>
+        </w:rPr>
+        <w:t>그래디언트가</w:t>
+      </w:r>
+      <w:proofErr w:type="spellEnd"/>
+      <w:r>
+        <w:rPr>
+          <w:rFonts w:hint="eastAsia"/>
+        </w:rPr>
+        <w:t xml:space="preserve"> 점점 작아져 결국 가중치</w:t>
+      </w:r>
+      <w:r>
+        <w:t xml:space="preserve"> </w:t>
+      </w:r>
+      <w:r>
+        <w:rPr>
+          <w:rFonts w:hint="eastAsia"/>
+        </w:rPr>
+        <w:t>매개변수가 업데이트 되지</w:t>
+      </w:r>
+      <w:r>
+        <w:t xml:space="preserve"> </w:t>
+      </w:r>
+      <w:r>
+        <w:rPr>
+          <w:rFonts w:hint="eastAsia"/>
+        </w:rPr>
+        <w:t>않는</w:t>
+      </w:r>
+      <w:r>
+        <w:t xml:space="preserve"> </w:t>
+      </w:r>
+      <w:r>
+        <w:rPr>
+          <w:rFonts w:hint="eastAsia"/>
+        </w:rPr>
+        <w:t>경우를 말</w:t>
+      </w:r>
+      <w:r>
+        <w:rPr>
+          <w:rFonts w:hint="eastAsia"/>
+        </w:rPr>
+        <w:t>합니다</w:t>
+      </w:r>
+      <w:r>
+        <w:t>.</w:t>
+      </w:r>
+    </w:p>
+    <w:p>
+      <w:pPr>
+        <w:pStyle w:val="a3"/>
+        <w:numPr>
+          <w:ilvl w:val="0"/>
+          <w:numId w:val="2"/>
+        </w:numPr>
+        <w:ind w:leftChars="0"/>
+      </w:pPr>
+      <w:r>
+        <w:rPr>
+          <w:rFonts w:hint="eastAsia"/>
+        </w:rPr>
+        <w:t xml:space="preserve">다음 보여드릴 모델은 </w:t>
+      </w:r>
+      <w:proofErr w:type="spellStart"/>
+      <w:r>
+        <w:t>RESNet</w:t>
+      </w:r>
+      <w:proofErr w:type="spellEnd"/>
+      <w:r>
+        <w:rPr>
+          <w:rFonts w:hint="eastAsia"/>
+        </w:rPr>
+        <w:t>입니다.</w:t>
+      </w:r>
+      <w:r>
+        <w:t xml:space="preserve"> </w:t>
+      </w:r>
+      <w:proofErr w:type="spellStart"/>
+      <w:r>
+        <w:t>VGGNet</w:t>
+      </w:r>
+      <w:proofErr w:type="spellEnd"/>
+      <w:r>
+        <w:rPr>
+          <w:rFonts w:hint="eastAsia"/>
+        </w:rPr>
+        <w:t xml:space="preserve">은 </w:t>
+      </w:r>
+      <w:r>
+        <w:t>14</w:t>
+      </w:r>
+      <w:r>
+        <w:rPr>
+          <w:rFonts w:hint="eastAsia"/>
+        </w:rPr>
+        <w:t>년도</w:t>
+      </w:r>
+      <w:r>
+        <w:t xml:space="preserve"> ILSVRC</w:t>
+      </w:r>
+      <w:r>
+        <w:rPr>
+          <w:rFonts w:hint="eastAsia"/>
+        </w:rPr>
+        <w:t>에서</w:t>
+      </w:r>
+      <w:r>
+        <w:t xml:space="preserve"> </w:t>
+      </w:r>
+      <w:r>
+        <w:rPr>
+          <w:rFonts w:hint="eastAsia"/>
+        </w:rPr>
+        <w:t>준우승한 모델이고</w:t>
+      </w:r>
+      <w:r>
+        <w:t xml:space="preserve"> </w:t>
+      </w:r>
+      <w:proofErr w:type="spellStart"/>
+      <w:r>
+        <w:t>RESNet</w:t>
+      </w:r>
+      <w:proofErr w:type="spellEnd"/>
+      <w:r>
+        <w:rPr>
+          <w:rFonts w:hint="eastAsia"/>
+        </w:rPr>
+        <w:t>은</w:t>
+      </w:r>
+      <w:r>
+        <w:t xml:space="preserve"> 15</w:t>
+      </w:r>
+      <w:r>
+        <w:rPr>
+          <w:rFonts w:hint="eastAsia"/>
+        </w:rPr>
+        <w:t>년도에 우승한 모델입니다.</w:t>
+      </w:r>
+    </w:p>
+    <w:p>
+      <w:pPr>
+        <w:pStyle w:val="a3"/>
+        <w:numPr>
+          <w:ilvl w:val="1"/>
+          <w:numId w:val="2"/>
+        </w:numPr>
+        <w:ind w:leftChars="0"/>
+      </w:pPr>
+      <w:proofErr w:type="spellStart"/>
+      <w:r>
+        <w:t>RESNet</w:t>
+      </w:r>
+      <w:proofErr w:type="spellEnd"/>
+      <w:r>
+        <w:rPr>
+          <w:rFonts w:hint="eastAsia"/>
+        </w:rPr>
+        <w:t>의 가장 큰 특징은</w:t>
+      </w:r>
+      <w:r>
+        <w:t xml:space="preserve"> Shortcut Connection</w:t>
+      </w:r>
+      <w:r>
+        <w:rPr>
+          <w:rFonts w:hint="eastAsia"/>
+        </w:rPr>
+        <w:t>을 이용해서</w:t>
+      </w:r>
+      <w:r>
+        <w:t xml:space="preserve"> </w:t>
+      </w:r>
+      <w:r>
+        <w:rPr>
+          <w:rFonts w:hint="eastAsia"/>
+        </w:rPr>
+        <w:t>그림처럼</w:t>
+      </w:r>
+      <w:r>
+        <w:t xml:space="preserve"> </w:t>
+      </w:r>
+      <w:proofErr w:type="spellStart"/>
+      <w:r>
+        <w:rPr>
+          <w:rFonts w:hint="eastAsia"/>
+        </w:rPr>
+        <w:t>입력값에</w:t>
+      </w:r>
+      <w:proofErr w:type="spellEnd"/>
+      <w:r>
+        <w:rPr>
+          <w:rFonts w:hint="eastAsia"/>
+        </w:rPr>
+        <w:t xml:space="preserve"> </w:t>
+      </w:r>
+      <w:proofErr w:type="spellStart"/>
+      <w:r>
+        <w:rPr>
+          <w:rFonts w:hint="eastAsia"/>
+        </w:rPr>
+        <w:t>출력값을</w:t>
+      </w:r>
+      <w:proofErr w:type="spellEnd"/>
+      <w:r>
+        <w:rPr>
+          <w:rFonts w:hint="eastAsia"/>
+        </w:rPr>
+        <w:t xml:space="preserve"> 더해줄 수 있도록 길을 만들어주는 것이다.</w:t>
+      </w:r>
+      <w:r>
+        <w:t xml:space="preserve"> </w:t>
+      </w:r>
+      <w:r>
+        <w:rPr>
+          <w:rFonts w:hint="eastAsia"/>
+        </w:rPr>
+        <w:t>이를 통해서</w:t>
+      </w:r>
+      <w:r>
+        <w:t xml:space="preserve"> </w:t>
+      </w:r>
+      <w:r>
+        <w:rPr>
+          <w:rFonts w:hint="eastAsia"/>
+        </w:rPr>
+        <w:t xml:space="preserve">깊은 신경망의 문제점인 </w:t>
+      </w:r>
+      <w:r>
+        <w:t>vanishing gradient</w:t>
+      </w:r>
+      <w:r>
+        <w:rPr>
+          <w:rFonts w:hint="eastAsia"/>
+        </w:rPr>
+        <w:t>와</w:t>
+      </w:r>
+      <w:r>
+        <w:t xml:space="preserve"> </w:t>
+      </w:r>
+      <w:r>
+        <w:rPr>
+          <w:rFonts w:hint="eastAsia"/>
+        </w:rPr>
+        <w:t>e</w:t>
+      </w:r>
+      <w:r>
+        <w:t>xploding gradient</w:t>
+      </w:r>
+      <w:r>
+        <w:rPr>
+          <w:rFonts w:hint="eastAsia"/>
+        </w:rPr>
+        <w:t>는</w:t>
+      </w:r>
+      <w:r>
+        <w:t xml:space="preserve"> </w:t>
+      </w:r>
+      <w:r>
+        <w:rPr>
+          <w:rFonts w:hint="eastAsia"/>
+        </w:rPr>
+        <w:t>반대로</w:t>
+      </w:r>
+      <w:r>
+        <w:t xml:space="preserve"> </w:t>
+      </w:r>
+      <w:proofErr w:type="spellStart"/>
+      <w:r>
+        <w:rPr>
+          <w:rFonts w:hint="eastAsia"/>
+        </w:rPr>
+        <w:t>그래디언트가</w:t>
+      </w:r>
+      <w:proofErr w:type="spellEnd"/>
+      <w:r>
+        <w:rPr>
+          <w:rFonts w:hint="eastAsia"/>
+        </w:rPr>
+        <w:t xml:space="preserve"> 점점 커져서</w:t>
+      </w:r>
+      <w:r>
+        <w:t xml:space="preserve"> </w:t>
+      </w:r>
+      <w:r>
+        <w:rPr>
+          <w:rFonts w:hint="eastAsia"/>
+        </w:rPr>
+        <w:t>가중치 매개변수가 기하급수적으로 커지게 되어 발산하므로</w:t>
+      </w:r>
+      <w:r>
+        <w:t xml:space="preserve"> </w:t>
+      </w:r>
+      <w:r>
+        <w:rPr>
+          <w:rFonts w:hint="eastAsia"/>
+        </w:rPr>
+        <w:t>두 경우 학습이 제대로 이루어지지 않는다</w:t>
+      </w:r>
+      <w:r>
+        <w:t>.</w:t>
+      </w:r>
+      <w:r>
+        <w:t xml:space="preserve"> </w:t>
+      </w:r>
+      <w:proofErr w:type="spellStart"/>
+      <w:r>
+        <w:rPr>
+          <w:rFonts w:hint="eastAsia"/>
+        </w:rPr>
+        <w:t>를</w:t>
+      </w:r>
+      <w:proofErr w:type="spellEnd"/>
+      <w:r>
+        <w:rPr>
+          <w:rFonts w:hint="eastAsia"/>
+        </w:rPr>
+        <w:t xml:space="preserve"> 해결할 수 있게 되었다.</w:t>
+      </w:r>
+    </w:p>
+    <w:p>
+      <w:pPr>
+        <w:pStyle w:val="a3"/>
+        <w:numPr>
+          <w:ilvl w:val="1"/>
+          <w:numId w:val="2"/>
+        </w:numPr>
+        <w:ind w:leftChars="0"/>
+      </w:pPr>
+      <w:proofErr w:type="spellStart"/>
+      <w:r>
+        <w:rPr>
+          <w:rFonts w:hint="eastAsia"/>
+        </w:rPr>
+        <w:t>R</w:t>
+      </w:r>
+      <w:r>
+        <w:t>ESNet</w:t>
+      </w:r>
+      <w:proofErr w:type="spellEnd"/>
+      <w:r>
+        <w:rPr>
+          <w:rFonts w:hint="eastAsia"/>
+        </w:rPr>
+        <w:t xml:space="preserve">은 이러한 </w:t>
+      </w:r>
+      <w:r>
+        <w:t>shortcut connection</w:t>
+      </w:r>
+      <w:r>
+        <w:rPr>
+          <w:rFonts w:hint="eastAsia"/>
+        </w:rPr>
+        <w:t xml:space="preserve">을 추가하여 이전 값과의 </w:t>
+      </w:r>
+      <w:proofErr w:type="spellStart"/>
+      <w:r>
+        <w:rPr>
+          <w:rFonts w:hint="eastAsia"/>
+        </w:rPr>
+        <w:t>잔차를</w:t>
+      </w:r>
+      <w:proofErr w:type="spellEnd"/>
+      <w:r>
+        <w:t xml:space="preserve"> </w:t>
+      </w:r>
+      <w:r>
+        <w:rPr>
+          <w:rFonts w:hint="eastAsia"/>
+        </w:rPr>
+        <w:t>계산하여 이를 최소화하는</w:t>
+      </w:r>
+      <w:r>
+        <w:t xml:space="preserve"> </w:t>
+      </w:r>
+      <w:r>
+        <w:rPr>
+          <w:rFonts w:hint="eastAsia"/>
+        </w:rPr>
+        <w:t>모델이다.</w:t>
+      </w:r>
+    </w:p>
+    <w:p>
+      <w:pPr>
+        <w:rPr>
+          <w:rFonts w:hint="eastAsia"/>
+        </w:rPr>
+      </w:pPr>
+      <w:r>
+        <w:rPr>
+          <w:rFonts w:hint="eastAsia"/>
+        </w:rPr>
+        <w:t>&lt;프로젝트 수행절차 및 방법</w:t>
+      </w:r>
+      <w:r>
+        <w:t xml:space="preserve"> -</w:t>
+      </w:r>
+      <w:r>
+        <w:rPr>
+          <w:rFonts w:hint="eastAsia"/>
+        </w:rPr>
+        <w:t xml:space="preserve">데이터 </w:t>
+      </w:r>
+      <w:proofErr w:type="spellStart"/>
+      <w:r>
+        <w:rPr>
+          <w:rFonts w:hint="eastAsia"/>
+        </w:rPr>
+        <w:t>전처리</w:t>
+      </w:r>
+      <w:proofErr w:type="spellEnd"/>
+      <w:r>
+        <w:t>&gt;</w:t>
+      </w:r>
+    </w:p>
+    <w:p>
+      <w:pPr>
+        <w:pStyle w:val="a3"/>
+        <w:numPr>
+          <w:ilvl w:val="0"/>
+          <w:numId w:val="2"/>
+        </w:numPr>
+        <w:ind w:leftChars="0"/>
+      </w:pPr>
+      <w:r>
+        <w:rPr>
+          <w:rFonts w:hint="eastAsia"/>
+        </w:rPr>
+        <w:t>다음은</w:t>
+      </w:r>
+      <w:r>
+        <w:t xml:space="preserve"> </w:t>
+      </w:r>
+      <w:r>
+        <w:rPr>
+          <w:rFonts w:hint="eastAsia"/>
+        </w:rPr>
+        <w:t xml:space="preserve">저희가 참여한 대회에서 제공하는 데이터에 대해 살펴보고 </w:t>
+      </w:r>
+      <w:proofErr w:type="spellStart"/>
+      <w:r>
+        <w:rPr>
+          <w:rFonts w:hint="eastAsia"/>
+        </w:rPr>
+        <w:t>전처리</w:t>
+      </w:r>
+      <w:proofErr w:type="spellEnd"/>
+      <w:r>
+        <w:rPr>
+          <w:rFonts w:hint="eastAsia"/>
+        </w:rPr>
+        <w:t xml:space="preserve"> 과정에 대해 간략히 소개하겠습니다</w:t>
+      </w:r>
+      <w:r>
+        <w:t>.</w:t>
+      </w:r>
+    </w:p>
+    <w:p>
+      <w:pPr>
+        <w:pStyle w:val="a3"/>
+        <w:numPr>
+          <w:ilvl w:val="0"/>
+          <w:numId w:val="2"/>
+        </w:numPr>
+        <w:ind w:leftChars="0"/>
+      </w:pPr>
+      <w:r>
+        <w:rPr>
+          <w:rFonts w:hint="eastAsia"/>
+        </w:rPr>
+        <w:t>저희가</w:t>
+      </w:r>
+      <w:r>
+        <w:t xml:space="preserve"> </w:t>
+      </w:r>
+      <w:r>
+        <w:rPr>
+          <w:rFonts w:hint="eastAsia"/>
+        </w:rPr>
+        <w:t>사용가능한 데이터는 주최측으로 제공받은</w:t>
+      </w:r>
+      <w:r>
+        <w:t xml:space="preserve"> 1978</w:t>
+      </w:r>
+      <w:r>
+        <w:rPr>
+          <w:rFonts w:hint="eastAsia"/>
+        </w:rPr>
+        <w:t>년부터</w:t>
+      </w:r>
+      <w:r>
+        <w:t xml:space="preserve"> 2018</w:t>
+      </w:r>
+      <w:r>
+        <w:rPr>
+          <w:rFonts w:hint="eastAsia"/>
+        </w:rPr>
+        <w:t>년까지</w:t>
+      </w:r>
+      <w:r>
+        <w:t xml:space="preserve"> </w:t>
+      </w:r>
+      <w:r>
+        <w:rPr>
+          <w:rFonts w:hint="eastAsia"/>
+        </w:rPr>
+        <w:t>월별로</w:t>
+      </w:r>
+      <w:r>
+        <w:t xml:space="preserve"> 482</w:t>
+      </w:r>
+      <w:r>
+        <w:rPr>
+          <w:rFonts w:hint="eastAsia"/>
+        </w:rPr>
+        <w:t>개의 데이터를</w:t>
+      </w:r>
+      <w:r>
+        <w:t xml:space="preserve"> </w:t>
+      </w:r>
+      <w:r>
+        <w:rPr>
+          <w:rFonts w:hint="eastAsia"/>
+        </w:rPr>
+        <w:t>제공받았고 그림에서 보이듯</w:t>
+      </w:r>
+      <w:r>
+        <w:t xml:space="preserve"> </w:t>
+      </w:r>
+      <w:r>
+        <w:rPr>
+          <w:rFonts w:hint="eastAsia"/>
+        </w:rPr>
+        <w:t>순서대로 해빙농도</w:t>
+      </w:r>
+      <w:r>
+        <w:t xml:space="preserve">, </w:t>
+      </w:r>
+      <w:proofErr w:type="spellStart"/>
+      <w:r>
+        <w:rPr>
+          <w:rFonts w:hint="eastAsia"/>
+        </w:rPr>
+        <w:t>북극점</w:t>
+      </w:r>
+      <w:proofErr w:type="spellEnd"/>
+      <w:r>
+        <w:t xml:space="preserve">, </w:t>
+      </w:r>
+      <w:r>
+        <w:rPr>
+          <w:rFonts w:hint="eastAsia"/>
+        </w:rPr>
+        <w:t>해안선 마스크</w:t>
+      </w:r>
+      <w:r>
+        <w:t xml:space="preserve">, </w:t>
+      </w:r>
+      <w:r>
+        <w:rPr>
+          <w:rFonts w:hint="eastAsia"/>
+        </w:rPr>
+        <w:t>육지마스크</w:t>
+      </w:r>
+      <w:r>
+        <w:t xml:space="preserve">, </w:t>
+      </w:r>
+      <w:proofErr w:type="spellStart"/>
+      <w:r>
+        <w:rPr>
+          <w:rFonts w:hint="eastAsia"/>
+        </w:rPr>
+        <w:t>결측값</w:t>
+      </w:r>
+      <w:proofErr w:type="spellEnd"/>
+      <w:r>
+        <w:t xml:space="preserve"> 5</w:t>
+      </w:r>
+      <w:r>
+        <w:rPr>
+          <w:rFonts w:hint="eastAsia"/>
+        </w:rPr>
+        <w:t>개의</w:t>
+      </w:r>
+      <w:r>
+        <w:t xml:space="preserve"> </w:t>
+      </w:r>
+      <w:proofErr w:type="spellStart"/>
+      <w:r>
+        <w:rPr>
+          <w:rFonts w:hint="eastAsia"/>
+        </w:rPr>
+        <w:t>체널로</w:t>
+      </w:r>
+      <w:proofErr w:type="spellEnd"/>
+      <w:r>
+        <w:rPr>
+          <w:rFonts w:hint="eastAsia"/>
+        </w:rPr>
+        <w:t xml:space="preserve"> 구성된 데이터였습니다.</w:t>
+      </w:r>
+    </w:p>
+    <w:p>
+      <w:pPr>
+        <w:pStyle w:val="a3"/>
+        <w:numPr>
+          <w:ilvl w:val="0"/>
+          <w:numId w:val="2"/>
+        </w:numPr>
+        <w:ind w:leftChars="0"/>
+      </w:pPr>
+      <w:proofErr w:type="spellStart"/>
+      <w:r>
+        <w:rPr>
+          <w:rFonts w:hint="eastAsia"/>
+        </w:rPr>
+        <w:t>제출해야하는</w:t>
+      </w:r>
+      <w:proofErr w:type="spellEnd"/>
+      <w:r>
+        <w:rPr>
+          <w:rFonts w:hint="eastAsia"/>
+        </w:rPr>
+        <w:t xml:space="preserve"> </w:t>
+      </w:r>
+      <w:r>
+        <w:t xml:space="preserve">submission </w:t>
+      </w:r>
+      <w:r>
+        <w:rPr>
+          <w:rFonts w:hint="eastAsia"/>
+        </w:rPr>
+        <w:t>파일은</w:t>
+      </w:r>
+      <w:r>
+        <w:t xml:space="preserve"> </w:t>
+      </w:r>
+      <w:r>
+        <w:rPr>
+          <w:rFonts w:hint="eastAsia"/>
+        </w:rPr>
+        <w:t>총</w:t>
+      </w:r>
+      <w:r>
+        <w:t xml:space="preserve"> 136,192</w:t>
+      </w:r>
+      <w:r>
+        <w:rPr>
+          <w:rFonts w:hint="eastAsia"/>
+        </w:rPr>
+        <w:t>의</w:t>
+      </w:r>
+      <w:r>
+        <w:t xml:space="preserve"> </w:t>
+      </w:r>
+      <w:r>
+        <w:rPr>
+          <w:rFonts w:hint="eastAsia"/>
+        </w:rPr>
+        <w:t>열에는</w:t>
+      </w:r>
+      <w:r>
+        <w:t xml:space="preserve"> 0</w:t>
+      </w:r>
+      <w:r>
+        <w:rPr>
+          <w:rFonts w:hint="eastAsia"/>
+        </w:rPr>
+        <w:t xml:space="preserve">부터 </w:t>
+      </w:r>
+      <w:r>
+        <w:t>250</w:t>
+      </w:r>
+      <w:r>
+        <w:rPr>
+          <w:rFonts w:hint="eastAsia"/>
+        </w:rPr>
+        <w:t xml:space="preserve">사이의 농도 값이 있는 형태로 </w:t>
+      </w:r>
+      <w:proofErr w:type="spellStart"/>
+      <w:r>
+        <w:rPr>
+          <w:rFonts w:hint="eastAsia"/>
+        </w:rPr>
+        <w:t>제출해야했습니다</w:t>
+      </w:r>
+      <w:proofErr w:type="spellEnd"/>
+      <w:r>
+        <w:rPr>
+          <w:rFonts w:hint="eastAsia"/>
+        </w:rPr>
+        <w:t>.</w:t>
+      </w:r>
+    </w:p>
+    <w:p>
+      <w:pPr>
+        <w:pStyle w:val="a3"/>
+        <w:numPr>
+          <w:ilvl w:val="0"/>
+          <w:numId w:val="2"/>
+        </w:numPr>
+        <w:ind w:leftChars="0"/>
+      </w:pPr>
+      <w:r>
+        <w:rPr>
+          <w:rFonts w:hint="eastAsia"/>
+        </w:rPr>
+        <w:t>저희는 파일을 불러와</w:t>
+      </w:r>
+      <w:r>
+        <w:t xml:space="preserve"> </w:t>
+      </w:r>
+      <w:r>
+        <w:rPr>
+          <w:rFonts w:hint="eastAsia"/>
+        </w:rPr>
+        <w:t>오름차순으로 정렬하고</w:t>
+      </w:r>
+      <w:r>
+        <w:t xml:space="preserve"> </w:t>
+      </w:r>
+      <w:r>
+        <w:rPr>
+          <w:rFonts w:hint="eastAsia"/>
+        </w:rPr>
+        <w:t>북극점의</w:t>
+      </w:r>
+      <w:r>
+        <w:t xml:space="preserve"> </w:t>
+      </w:r>
+      <w:r>
+        <w:rPr>
+          <w:rFonts w:hint="eastAsia"/>
+        </w:rPr>
+        <w:t>값을</w:t>
+      </w:r>
+      <w:r>
+        <w:t xml:space="preserve"> </w:t>
+      </w:r>
+      <w:r>
+        <w:rPr>
+          <w:rFonts w:hint="eastAsia"/>
+        </w:rPr>
+        <w:t xml:space="preserve">해빙농도와 </w:t>
+      </w:r>
+      <w:proofErr w:type="spellStart"/>
+      <w:r>
+        <w:rPr>
+          <w:rFonts w:hint="eastAsia"/>
+        </w:rPr>
+        <w:t>합친형태로</w:t>
+      </w:r>
+      <w:proofErr w:type="spellEnd"/>
+      <w:r>
+        <w:rPr>
+          <w:rFonts w:hint="eastAsia"/>
+        </w:rPr>
+        <w:t xml:space="preserve"> 총</w:t>
+      </w:r>
+      <w:r>
+        <w:t xml:space="preserve"> 4</w:t>
+      </w:r>
+      <w:r>
+        <w:rPr>
+          <w:rFonts w:hint="eastAsia"/>
+        </w:rPr>
+        <w:t>개의</w:t>
+      </w:r>
+      <w:r>
+        <w:t xml:space="preserve"> </w:t>
+      </w:r>
+      <w:proofErr w:type="spellStart"/>
+      <w:r>
+        <w:rPr>
+          <w:rFonts w:hint="eastAsia"/>
+        </w:rPr>
+        <w:t>체널을</w:t>
+      </w:r>
+      <w:proofErr w:type="spellEnd"/>
+      <w:r>
+        <w:t xml:space="preserve"> </w:t>
+      </w:r>
+      <w:r>
+        <w:rPr>
+          <w:rFonts w:hint="eastAsia"/>
+        </w:rPr>
+        <w:t>가진</w:t>
+      </w:r>
+      <w:r>
+        <w:t xml:space="preserve"> </w:t>
+      </w:r>
+      <w:r>
+        <w:rPr>
+          <w:rFonts w:hint="eastAsia"/>
+        </w:rPr>
+        <w:t>이미지</w:t>
+      </w:r>
+      <w:r>
+        <w:t xml:space="preserve"> </w:t>
+      </w:r>
+      <w:r>
+        <w:rPr>
+          <w:rFonts w:hint="eastAsia"/>
+        </w:rPr>
+        <w:t>리스트로 변환했습니다.</w:t>
+      </w:r>
+      <w:r>
+        <w:t xml:space="preserve"> </w:t>
+      </w:r>
+      <w:r>
+        <w:rPr>
+          <w:rFonts w:hint="eastAsia"/>
+        </w:rPr>
+        <w:t xml:space="preserve">저희가 </w:t>
+      </w:r>
+      <w:proofErr w:type="spellStart"/>
+      <w:r>
+        <w:rPr>
+          <w:rFonts w:hint="eastAsia"/>
+        </w:rPr>
+        <w:t>제출해야하는</w:t>
+      </w:r>
+      <w:proofErr w:type="spellEnd"/>
+      <w:r>
+        <w:rPr>
+          <w:rFonts w:hint="eastAsia"/>
+        </w:rPr>
+        <w:t xml:space="preserve"> 결과값은 1</w:t>
+      </w:r>
+      <w:r>
+        <w:t>9</w:t>
+      </w:r>
+      <w:r>
+        <w:rPr>
+          <w:rFonts w:hint="eastAsia"/>
+        </w:rPr>
+        <w:t xml:space="preserve">년도와 </w:t>
+      </w:r>
+      <w:r>
+        <w:t>20</w:t>
+      </w:r>
+      <w:r>
+        <w:rPr>
+          <w:rFonts w:hint="eastAsia"/>
+        </w:rPr>
+        <w:t xml:space="preserve">년도 해빙농도를 </w:t>
+      </w:r>
+      <w:proofErr w:type="spellStart"/>
+      <w:r>
+        <w:rPr>
+          <w:rFonts w:hint="eastAsia"/>
+        </w:rPr>
+        <w:t>예측해야하므로</w:t>
+      </w:r>
+      <w:proofErr w:type="spellEnd"/>
+      <w:r>
+        <w:t xml:space="preserve"> 24</w:t>
+      </w:r>
+      <w:r>
+        <w:rPr>
+          <w:rFonts w:hint="eastAsia"/>
+        </w:rPr>
+        <w:t>개월 주기를 갖고 학습을 시켜주었고</w:t>
+      </w:r>
+      <w:r>
+        <w:t xml:space="preserve"> </w:t>
+      </w:r>
+      <w:r>
+        <w:rPr>
+          <w:rFonts w:hint="eastAsia"/>
+        </w:rPr>
+        <w:t>최종 결과를</w:t>
+      </w:r>
+      <w:r>
+        <w:t xml:space="preserve"> </w:t>
+      </w:r>
+      <w:r>
+        <w:rPr>
+          <w:rFonts w:hint="eastAsia"/>
+        </w:rPr>
+        <w:t>확인할 수 있는 데이터로</w:t>
+      </w:r>
+      <w:r>
+        <w:t xml:space="preserve"> 48</w:t>
+      </w:r>
+      <w:r>
+        <w:rPr>
+          <w:rFonts w:hint="eastAsia"/>
+        </w:rPr>
+        <w:t>개를</w:t>
+      </w:r>
+      <w:r>
+        <w:t xml:space="preserve"> </w:t>
+      </w:r>
+      <w:proofErr w:type="spellStart"/>
+      <w:r>
+        <w:rPr>
+          <w:rFonts w:hint="eastAsia"/>
+        </w:rPr>
+        <w:t>X</w:t>
+      </w:r>
+      <w:r>
+        <w:t>_test</w:t>
+      </w:r>
+      <w:proofErr w:type="spellEnd"/>
+      <w:r>
+        <w:rPr>
+          <w:rFonts w:hint="eastAsia"/>
+        </w:rPr>
+        <w:t xml:space="preserve">와 </w:t>
+      </w:r>
+      <w:proofErr w:type="spellStart"/>
+      <w:r>
+        <w:t>y_test</w:t>
+      </w:r>
+      <w:proofErr w:type="spellEnd"/>
+      <w:r>
+        <w:t xml:space="preserve"> </w:t>
+      </w:r>
+      <w:r>
+        <w:rPr>
+          <w:rFonts w:hint="eastAsia"/>
+        </w:rPr>
+        <w:t>배열안에</w:t>
+      </w:r>
+      <w:r>
+        <w:t xml:space="preserve"> </w:t>
+      </w:r>
+      <w:proofErr w:type="spellStart"/>
+      <w:r>
+        <w:rPr>
+          <w:rFonts w:hint="eastAsia"/>
+        </w:rPr>
+        <w:t>넣어둔뒤</w:t>
+      </w:r>
+      <w:proofErr w:type="spellEnd"/>
+      <w:r>
+        <w:t xml:space="preserve"> </w:t>
+      </w:r>
+      <w:r>
+        <w:rPr>
+          <w:rFonts w:hint="eastAsia"/>
+        </w:rPr>
+        <w:t>이를 제외한 나머지로 학습을 시켰습니다.</w:t>
+      </w:r>
+    </w:p>
+    <w:p>
+      <w:pPr>
+        <w:ind w:left="400"/>
+      </w:pPr>
+    </w:p>
+    <w:p>
+      <w:pPr>
+        <w:ind w:left="400"/>
+        <w:rPr>
+          <w:rFonts w:hint="eastAsia"/>
+        </w:rPr>
+      </w:pPr>
+      <w:r>
+        <w:rPr>
+          <w:rFonts w:hint="eastAsia"/>
+        </w:rPr>
+        <w:lastRenderedPageBreak/>
+        <w:t>&lt;프로젝트 수행결과</w:t>
+      </w:r>
+      <w:r>
+        <w:t>&gt;</w:t>
+      </w:r>
+    </w:p>
+    <w:p>
+      <w:pPr>
+        <w:pStyle w:val="a3"/>
+        <w:numPr>
+          <w:ilvl w:val="0"/>
+          <w:numId w:val="2"/>
+        </w:numPr>
+        <w:ind w:leftChars="0"/>
+      </w:pPr>
+      <w:r>
+        <w:rPr>
+          <w:rFonts w:hint="eastAsia"/>
+        </w:rPr>
+        <w:t>각 모델별로 학습시킨</w:t>
+      </w:r>
+      <w:r>
+        <w:t xml:space="preserve"> </w:t>
+      </w:r>
+      <w:r>
+        <w:rPr>
+          <w:rFonts w:hint="eastAsia"/>
+        </w:rPr>
+        <w:t>결과입니다.</w:t>
+      </w:r>
+      <w:r>
+        <w:t xml:space="preserve"> </w:t>
+      </w:r>
+      <w:r>
+        <w:rPr>
+          <w:rFonts w:hint="eastAsia"/>
+        </w:rPr>
+        <w:t>가장 왼쪽에 있는 그림이</w:t>
+      </w:r>
+      <w:r>
+        <w:t xml:space="preserve"> </w:t>
+      </w:r>
+      <w:r>
+        <w:rPr>
+          <w:rFonts w:hint="eastAsia"/>
+        </w:rPr>
+        <w:t xml:space="preserve">원본 사진이고 오른쪽 </w:t>
+      </w:r>
+      <w:r>
+        <w:t xml:space="preserve">4 </w:t>
+      </w:r>
+      <w:r>
+        <w:rPr>
+          <w:rFonts w:hint="eastAsia"/>
+        </w:rPr>
+        <w:t>그림이</w:t>
+      </w:r>
+      <w:r>
+        <w:t xml:space="preserve"> </w:t>
+      </w:r>
+      <w:r>
+        <w:rPr>
+          <w:rFonts w:hint="eastAsia"/>
+        </w:rPr>
+        <w:t>각</w:t>
+      </w:r>
+      <w:r>
+        <w:t xml:space="preserve"> </w:t>
+      </w:r>
+      <w:r>
+        <w:rPr>
+          <w:rFonts w:hint="eastAsia"/>
+        </w:rPr>
+        <w:t>모델별로 학습시킨 결과입니다.</w:t>
+      </w:r>
+      <w:r>
+        <w:t xml:space="preserve"> </w:t>
+      </w:r>
+      <w:r>
+        <w:rPr>
+          <w:rFonts w:hint="eastAsia"/>
+        </w:rPr>
+        <w:t>각 모델들이 전부</w:t>
+      </w:r>
+      <w:r>
+        <w:t xml:space="preserve"> </w:t>
+      </w:r>
+      <w:r>
+        <w:rPr>
+          <w:rFonts w:hint="eastAsia"/>
+        </w:rPr>
+        <w:t>예측한</w:t>
+      </w:r>
+      <w:r>
+        <w:t xml:space="preserve"> </w:t>
+      </w:r>
+      <w:r>
+        <w:rPr>
+          <w:rFonts w:hint="eastAsia"/>
+        </w:rPr>
+        <w:t>값이 비슷했는데</w:t>
+      </w:r>
+      <w:r>
+        <w:t xml:space="preserve"> </w:t>
+      </w:r>
+      <w:r>
+        <w:rPr>
+          <w:rFonts w:hint="eastAsia"/>
+        </w:rPr>
+        <w:t xml:space="preserve">결론부터 말씀드리면 </w:t>
+      </w:r>
+      <w:r>
+        <w:t xml:space="preserve">RNN </w:t>
+      </w:r>
+      <w:r>
+        <w:rPr>
+          <w:rFonts w:hint="eastAsia"/>
+        </w:rPr>
+        <w:t>결과값이 제일 좋게 나왔습니다.</w:t>
+      </w:r>
+      <w:r>
+        <w:t xml:space="preserve"> </w:t>
+      </w:r>
+      <w:r>
+        <w:rPr>
+          <w:rFonts w:hint="eastAsia"/>
+        </w:rPr>
+        <w:t>아무래도 저희가</w:t>
+      </w:r>
+      <w:r>
+        <w:t xml:space="preserve"> </w:t>
+      </w:r>
+      <w:r>
+        <w:rPr>
+          <w:rFonts w:hint="eastAsia"/>
+        </w:rPr>
+        <w:t>예측하려고 하는</w:t>
+      </w:r>
+      <w:r>
+        <w:t xml:space="preserve"> </w:t>
+      </w:r>
+      <w:r>
+        <w:rPr>
+          <w:rFonts w:hint="eastAsia"/>
+        </w:rPr>
+        <w:t>데이터가 시계열 데이터를 바탕으로</w:t>
+      </w:r>
+      <w:r>
+        <w:t xml:space="preserve"> </w:t>
+      </w:r>
+      <w:r>
+        <w:rPr>
+          <w:rFonts w:hint="eastAsia"/>
+        </w:rPr>
+        <w:t xml:space="preserve">진행되다 보니 </w:t>
+      </w:r>
+      <w:r>
+        <w:t>LSTM</w:t>
+      </w:r>
+      <w:r>
+        <w:rPr>
+          <w:rFonts w:hint="eastAsia"/>
+        </w:rPr>
+        <w:t xml:space="preserve">을 활용한 </w:t>
+      </w:r>
+      <w:r>
+        <w:t>RNN</w:t>
+      </w:r>
+      <w:r>
+        <w:rPr>
+          <w:rFonts w:hint="eastAsia"/>
+        </w:rPr>
+        <w:t>모델에서 가장 좋은 성적을 거둘 수 있었던 것 같습니다.</w:t>
+      </w:r>
+    </w:p>
+    <w:p>
+      <w:pPr>
+        <w:pStyle w:val="a3"/>
+        <w:numPr>
+          <w:ilvl w:val="0"/>
+          <w:numId w:val="2"/>
+        </w:numPr>
+        <w:ind w:leftChars="0"/>
+      </w:pPr>
+      <w:r>
+        <w:rPr>
+          <w:rFonts w:hint="eastAsia"/>
+        </w:rPr>
+        <w:t>저희는</w:t>
+      </w:r>
+      <w:r>
+        <w:t xml:space="preserve"> </w:t>
+      </w:r>
+      <w:r>
+        <w:rPr>
+          <w:rFonts w:hint="eastAsia"/>
+        </w:rPr>
+        <w:t>공부한</w:t>
+      </w:r>
+      <w:r>
+        <w:t xml:space="preserve"> </w:t>
+      </w:r>
+      <w:r>
+        <w:rPr>
+          <w:rFonts w:hint="eastAsia"/>
+        </w:rPr>
+        <w:t>내용과 데이터를</w:t>
+      </w:r>
+      <w:r>
+        <w:t xml:space="preserve"> </w:t>
+      </w:r>
+      <w:r>
+        <w:rPr>
+          <w:rFonts w:hint="eastAsia"/>
+        </w:rPr>
+        <w:t>웹페이지를 통해 구현하기 위해</w:t>
+      </w:r>
+      <w:r>
+        <w:t xml:space="preserve"> </w:t>
+      </w:r>
+      <w:r>
+        <w:rPr>
+          <w:rFonts w:hint="eastAsia"/>
+        </w:rPr>
+        <w:t>간단히</w:t>
+      </w:r>
+      <w:r>
+        <w:t xml:space="preserve"> AWS</w:t>
+      </w:r>
+      <w:r>
+        <w:rPr>
+          <w:rFonts w:hint="eastAsia"/>
+        </w:rPr>
+        <w:t>를</w:t>
+      </w:r>
+      <w:r>
+        <w:t xml:space="preserve"> </w:t>
+      </w:r>
+      <w:r>
+        <w:rPr>
+          <w:rFonts w:hint="eastAsia"/>
+        </w:rPr>
+        <w:t>활용해서</w:t>
+      </w:r>
+      <w:r>
+        <w:t xml:space="preserve"> Linux </w:t>
+      </w:r>
+      <w:r>
+        <w:rPr>
+          <w:rFonts w:hint="eastAsia"/>
+        </w:rPr>
+        <w:t>서버를</w:t>
+      </w:r>
+      <w:r>
+        <w:t xml:space="preserve"> </w:t>
+      </w:r>
+      <w:r>
+        <w:rPr>
+          <w:rFonts w:hint="eastAsia"/>
+        </w:rPr>
+        <w:t>구축했습니다.</w:t>
+      </w:r>
+      <w:r>
+        <w:t xml:space="preserve"> Windows </w:t>
+      </w:r>
+      <w:r>
+        <w:rPr>
+          <w:rFonts w:hint="eastAsia"/>
+        </w:rPr>
+        <w:t xml:space="preserve">대신 </w:t>
+      </w:r>
+      <w:r>
+        <w:t>Linux</w:t>
+      </w:r>
+      <w:r>
+        <w:rPr>
+          <w:rFonts w:hint="eastAsia"/>
+        </w:rPr>
+        <w:t>를 활용한 이유는</w:t>
+      </w:r>
+      <w:r>
+        <w:t xml:space="preserve"> </w:t>
+      </w:r>
+      <w:r>
+        <w:rPr>
+          <w:rFonts w:hint="eastAsia"/>
+        </w:rPr>
+        <w:t>보편적인 웹 서버에서 주류를 이용하고 있어서 구현해보았습니다.</w:t>
+      </w:r>
+    </w:p>
+    <w:p>
+      <w:pPr>
+        <w:pStyle w:val="a3"/>
+        <w:numPr>
+          <w:ilvl w:val="0"/>
+          <w:numId w:val="2"/>
+        </w:numPr>
+        <w:ind w:leftChars="0"/>
+      </w:pPr>
+      <w:proofErr w:type="spellStart"/>
+      <w:r>
+        <w:rPr>
+          <w:rFonts w:hint="eastAsia"/>
+        </w:rPr>
+        <w:t>A</w:t>
+      </w:r>
+      <w:r>
+        <w:t>pahce</w:t>
+      </w:r>
+      <w:proofErr w:type="spellEnd"/>
+      <w:r>
+        <w:t xml:space="preserve"> </w:t>
+      </w:r>
+      <w:r>
+        <w:rPr>
+          <w:rFonts w:hint="eastAsia"/>
+        </w:rPr>
+        <w:t>서버로 구동을 했는데</w:t>
+      </w:r>
+      <w:r>
+        <w:t xml:space="preserve"> </w:t>
+      </w:r>
+      <w:r>
+        <w:rPr>
+          <w:rFonts w:hint="eastAsia"/>
+        </w:rPr>
+        <w:t>기본적으로 아파치는 스레드</w:t>
+      </w:r>
+      <w:r>
+        <w:t>/</w:t>
+      </w:r>
+      <w:r>
+        <w:rPr>
+          <w:rFonts w:hint="eastAsia"/>
+        </w:rPr>
+        <w:t>프로세스</w:t>
+      </w:r>
+      <w:r>
+        <w:t xml:space="preserve"> </w:t>
+      </w:r>
+      <w:r>
+        <w:rPr>
+          <w:rFonts w:hint="eastAsia"/>
+        </w:rPr>
+        <w:t>기반으로 클라이언트 요청 하나당 스레드 하나가 처리하는 구조입니다.</w:t>
+      </w:r>
+      <w:r>
+        <w:t xml:space="preserve"> </w:t>
+      </w:r>
+      <w:r>
+        <w:rPr>
+          <w:rFonts w:hint="eastAsia"/>
+        </w:rPr>
+        <w:t xml:space="preserve">저희는 </w:t>
+      </w:r>
+      <w:r>
+        <w:t xml:space="preserve">default </w:t>
+      </w:r>
+      <w:r>
+        <w:rPr>
+          <w:rFonts w:hint="eastAsia"/>
+        </w:rPr>
+        <w:t>s</w:t>
+      </w:r>
+      <w:r>
+        <w:t>etting</w:t>
+      </w:r>
+      <w:r>
+        <w:rPr>
+          <w:rFonts w:hint="eastAsia"/>
+        </w:rPr>
+        <w:t xml:space="preserve">인 </w:t>
+      </w:r>
+      <w:proofErr w:type="spellStart"/>
+      <w:r>
+        <w:t>preFork</w:t>
+      </w:r>
+      <w:proofErr w:type="spellEnd"/>
+      <w:r>
+        <w:rPr>
+          <w:rFonts w:hint="eastAsia"/>
+        </w:rPr>
+        <w:t>방식을 사용했는데</w:t>
+      </w:r>
+      <w:r>
+        <w:t xml:space="preserve"> </w:t>
+      </w:r>
+      <w:r>
+        <w:rPr>
+          <w:rFonts w:hint="eastAsia"/>
+        </w:rPr>
+        <w:t>w</w:t>
+      </w:r>
+      <w:r>
+        <w:t xml:space="preserve">orker MPM </w:t>
+      </w:r>
+      <w:r>
+        <w:rPr>
+          <w:rFonts w:hint="eastAsia"/>
+        </w:rPr>
+        <w:t>방식으로</w:t>
+      </w:r>
+      <w:r>
+        <w:t xml:space="preserve"> </w:t>
+      </w:r>
+      <w:r>
+        <w:rPr>
+          <w:rFonts w:hint="eastAsia"/>
+        </w:rPr>
+        <w:t>각</w:t>
+      </w:r>
+      <w:r>
+        <w:t xml:space="preserve"> </w:t>
+      </w:r>
+      <w:r>
+        <w:rPr>
+          <w:rFonts w:hint="eastAsia"/>
+        </w:rPr>
+        <w:t>프로세스가</w:t>
+      </w:r>
+      <w:r>
+        <w:t xml:space="preserve"> </w:t>
+      </w:r>
+      <w:r>
+        <w:rPr>
+          <w:rFonts w:hint="eastAsia"/>
+        </w:rPr>
+        <w:t xml:space="preserve">최대 </w:t>
+      </w:r>
+      <w:r>
+        <w:t>64</w:t>
+      </w:r>
+      <w:r>
+        <w:rPr>
+          <w:rFonts w:hint="eastAsia"/>
+        </w:rPr>
+        <w:t xml:space="preserve">개의 </w:t>
+      </w:r>
+      <w:proofErr w:type="spellStart"/>
+      <w:r>
+        <w:rPr>
+          <w:rFonts w:hint="eastAsia"/>
+        </w:rPr>
+        <w:t>스레드처리를</w:t>
+      </w:r>
+      <w:proofErr w:type="spellEnd"/>
+      <w:r>
+        <w:rPr>
+          <w:rFonts w:hint="eastAsia"/>
+        </w:rPr>
+        <w:t xml:space="preserve"> 통해</w:t>
+      </w:r>
+      <w:r>
+        <w:t xml:space="preserve"> </w:t>
+      </w:r>
+      <w:r>
+        <w:rPr>
+          <w:rFonts w:hint="eastAsia"/>
+        </w:rPr>
+        <w:t>동시 접속자가 많은 사이트에 적합한 방식도 있습니다.</w:t>
+      </w:r>
+    </w:p>
+    <w:p>
+      <w:pPr>
+        <w:pStyle w:val="a3"/>
+        <w:numPr>
+          <w:ilvl w:val="0"/>
+          <w:numId w:val="2"/>
+        </w:numPr>
+        <w:ind w:leftChars="0"/>
+      </w:pPr>
+      <w:proofErr w:type="spellStart"/>
+      <w:r>
+        <w:rPr>
+          <w:rFonts w:hint="eastAsia"/>
+        </w:rPr>
+        <w:t>A</w:t>
+      </w:r>
+      <w:r>
+        <w:t>pahce</w:t>
+      </w:r>
+      <w:proofErr w:type="spellEnd"/>
+      <w:r>
+        <w:rPr>
+          <w:rFonts w:hint="eastAsia"/>
+        </w:rPr>
+        <w:t xml:space="preserve">와 비슷한 수준으로 많이 사용되는 </w:t>
+      </w:r>
+      <w:r>
+        <w:t>Nginx</w:t>
+      </w:r>
+      <w:r>
+        <w:rPr>
+          <w:rFonts w:hint="eastAsia"/>
+        </w:rPr>
+        <w:t>도 있는데</w:t>
+      </w:r>
+      <w:r>
+        <w:t xml:space="preserve"> </w:t>
+      </w:r>
+      <w:r>
+        <w:rPr>
+          <w:rFonts w:hint="eastAsia"/>
+        </w:rPr>
+        <w:t>이는</w:t>
+      </w:r>
+      <w:r>
+        <w:t xml:space="preserve"> </w:t>
+      </w:r>
+      <w:r>
+        <w:rPr>
+          <w:rFonts w:hint="eastAsia"/>
+        </w:rPr>
+        <w:t>비동기 방식으로</w:t>
+      </w:r>
+      <w:r>
+        <w:t xml:space="preserve"> </w:t>
+      </w:r>
+      <w:r>
+        <w:rPr>
+          <w:rFonts w:hint="eastAsia"/>
+        </w:rPr>
+        <w:t>순서의 영향을 받지 않고</w:t>
+      </w:r>
+      <w:r>
+        <w:t xml:space="preserve"> event driven </w:t>
+      </w:r>
+      <w:r>
+        <w:rPr>
+          <w:rFonts w:hint="eastAsia"/>
+        </w:rPr>
+        <w:t>처리 기반 구조를 갖고 있습니다.</w:t>
+      </w:r>
+      <w:r>
+        <w:t xml:space="preserve"> </w:t>
+      </w:r>
+      <w:r>
+        <w:rPr>
+          <w:rFonts w:hint="eastAsia"/>
+        </w:rPr>
+        <w:t xml:space="preserve">클라이언트의 요청을 </w:t>
+      </w:r>
+      <w:r>
+        <w:t>event handler</w:t>
+      </w:r>
+      <w:r>
+        <w:rPr>
+          <w:rFonts w:hint="eastAsia"/>
+        </w:rPr>
+        <w:t>를 통해</w:t>
+      </w:r>
+      <w:r>
+        <w:t xml:space="preserve"> </w:t>
+      </w:r>
+      <w:r>
+        <w:rPr>
+          <w:rFonts w:hint="eastAsia"/>
+        </w:rPr>
+        <w:t>받아서</w:t>
+      </w:r>
+      <w:r>
+        <w:t xml:space="preserve"> </w:t>
+      </w:r>
+      <w:r>
+        <w:rPr>
+          <w:rFonts w:hint="eastAsia"/>
+        </w:rPr>
+        <w:t>먼저 처리되는 것부터</w:t>
+      </w:r>
+      <w:r>
+        <w:t xml:space="preserve"> </w:t>
+      </w:r>
+      <w:r>
+        <w:rPr>
+          <w:rFonts w:hint="eastAsia"/>
+        </w:rPr>
+        <w:t>진행됩니다.</w:t>
+      </w:r>
+    </w:p>
+    <w:p>
+      <w:pPr>
+        <w:pStyle w:val="a3"/>
+        <w:numPr>
+          <w:ilvl w:val="0"/>
+          <w:numId w:val="2"/>
+        </w:numPr>
+        <w:ind w:leftChars="0"/>
+      </w:pPr>
+      <w:r>
+        <w:rPr>
+          <w:rFonts w:hint="eastAsia"/>
+        </w:rPr>
+        <w:t>저희가 구현한 사이트</w:t>
+      </w:r>
+      <w:r>
+        <w:rPr>
+          <w:rFonts w:hint="eastAsia"/>
+        </w:rPr>
+        <w:t>이고</w:t>
+      </w:r>
+      <w:r>
+        <w:t xml:space="preserve"> </w:t>
+      </w:r>
+      <w:r>
+        <w:rPr>
+          <w:rFonts w:hint="eastAsia"/>
+        </w:rPr>
+        <w:t xml:space="preserve">아래 링크는 </w:t>
+      </w:r>
+      <w:proofErr w:type="spellStart"/>
+      <w:r>
+        <w:rPr>
+          <w:rFonts w:hint="eastAsia"/>
+        </w:rPr>
+        <w:t>깃헙주소입니다</w:t>
+      </w:r>
+      <w:proofErr w:type="spellEnd"/>
+      <w:r>
+        <w:rPr>
+          <w:rFonts w:hint="eastAsia"/>
+        </w:rPr>
+        <w:t>.</w:t>
+      </w:r>
+      <w:r>
+        <w:t xml:space="preserve"> </w:t>
+      </w:r>
+      <w:proofErr w:type="spellStart"/>
+      <w:r>
+        <w:rPr>
+          <w:rFonts w:hint="eastAsia"/>
+        </w:rPr>
+        <w:t>깃헙을</w:t>
+      </w:r>
+      <w:proofErr w:type="spellEnd"/>
+      <w:r>
+        <w:rPr>
+          <w:rFonts w:hint="eastAsia"/>
+        </w:rPr>
+        <w:t xml:space="preserve"> 활용해서 코드 관리를 하고 파일을 공유했습니다.</w:t>
+      </w:r>
+    </w:p>
+    <w:p>
+      <w:pPr>
+        <w:ind w:left="400"/>
+      </w:pPr>
+      <w:r>
+        <w:rPr>
+          <w:rFonts w:hint="eastAsia"/>
+        </w:rPr>
+        <w:t>&lt;한계점</w:t>
+      </w:r>
+      <w:r>
+        <w:t>,</w:t>
+      </w:r>
+      <w:r>
+        <w:rPr>
+          <w:rFonts w:hint="eastAsia"/>
+        </w:rPr>
+        <w:t>보완점</w:t>
+      </w:r>
+      <w:r>
+        <w:t>&gt;</w:t>
+      </w:r>
+    </w:p>
+    <w:p>
+      <w:pPr>
+        <w:ind w:left="400"/>
+      </w:pPr>
+      <w:proofErr w:type="spellStart"/>
+      <w:r>
+        <w:rPr>
+          <w:rFonts w:hint="eastAsia"/>
+        </w:rPr>
+        <w:t>딥러닝은</w:t>
+      </w:r>
+      <w:proofErr w:type="spellEnd"/>
+      <w:r>
+        <w:t xml:space="preserve"> </w:t>
+      </w:r>
+      <w:r>
+        <w:rPr>
+          <w:rFonts w:hint="eastAsia"/>
+        </w:rPr>
+        <w:t>데이터의 개수가 많으면 많을수록 성능이 좋아집니다.</w:t>
+      </w:r>
+      <w:r>
+        <w:t xml:space="preserve"> </w:t>
+      </w:r>
+      <w:r>
+        <w:rPr>
+          <w:rFonts w:hint="eastAsia"/>
+        </w:rPr>
+        <w:t xml:space="preserve">실제로 얼마나 데이터가 </w:t>
+      </w:r>
+      <w:proofErr w:type="spellStart"/>
+      <w:r>
+        <w:rPr>
+          <w:rFonts w:hint="eastAsia"/>
+        </w:rPr>
+        <w:t>많아야하는지에</w:t>
+      </w:r>
+      <w:proofErr w:type="spellEnd"/>
+      <w:r>
+        <w:rPr>
+          <w:rFonts w:hint="eastAsia"/>
+        </w:rPr>
+        <w:t xml:space="preserve"> 대한 연구에서</w:t>
+      </w:r>
+      <w:r>
+        <w:t xml:space="preserve"> </w:t>
+      </w:r>
+      <w:r>
+        <w:rPr>
+          <w:rFonts w:hint="eastAsia"/>
+        </w:rPr>
+        <w:t>확인할 수 있듯이</w:t>
+      </w:r>
+      <w:r>
+        <w:t xml:space="preserve">, </w:t>
+      </w:r>
+      <w:r>
+        <w:rPr>
+          <w:rFonts w:hint="eastAsia"/>
+        </w:rPr>
+        <w:t xml:space="preserve">대략 </w:t>
+      </w:r>
+      <w:r>
+        <w:t>25000</w:t>
+      </w:r>
+      <w:r>
+        <w:rPr>
+          <w:rFonts w:hint="eastAsia"/>
+        </w:rPr>
+        <w:t>개 이상의 데이터가 있을</w:t>
+      </w:r>
+      <w:r>
+        <w:t xml:space="preserve"> </w:t>
+      </w:r>
+      <w:r>
+        <w:rPr>
+          <w:rFonts w:hint="eastAsia"/>
+        </w:rPr>
+        <w:t>때 성능이 어느정도 궤도에 올라오게 되는데 저희는</w:t>
+      </w:r>
+      <w:r>
+        <w:t xml:space="preserve"> 480</w:t>
+      </w:r>
+      <w:r>
+        <w:rPr>
+          <w:rFonts w:hint="eastAsia"/>
+        </w:rPr>
+        <w:t>개 밖에 없기 때문에 너무 모자랐습니다.</w:t>
+      </w:r>
+      <w:r>
+        <w:t xml:space="preserve"> </w:t>
+      </w:r>
+      <w:r>
+        <w:rPr>
+          <w:rFonts w:hint="eastAsia"/>
+        </w:rPr>
+        <w:t>이를 보완하기 위해</w:t>
+      </w:r>
+      <w:r>
+        <w:t xml:space="preserve"> </w:t>
+      </w:r>
+      <w:r>
+        <w:rPr>
+          <w:rFonts w:hint="eastAsia"/>
+        </w:rPr>
+        <w:t xml:space="preserve">데이터 증강을 </w:t>
+      </w:r>
+      <w:proofErr w:type="spellStart"/>
+      <w:r>
+        <w:rPr>
+          <w:rFonts w:hint="eastAsia"/>
+        </w:rPr>
+        <w:t>해야합니다</w:t>
+      </w:r>
+      <w:proofErr w:type="spellEnd"/>
+      <w:r>
+        <w:rPr>
+          <w:rFonts w:hint="eastAsia"/>
+        </w:rPr>
+        <w:t>.</w:t>
+      </w:r>
+      <w:r>
+        <w:t xml:space="preserve"> </w:t>
+      </w:r>
+      <w:r>
+        <w:rPr>
+          <w:rFonts w:hint="eastAsia"/>
+        </w:rPr>
+        <w:t>방법으로는</w:t>
+      </w:r>
+      <w:r>
+        <w:t xml:space="preserve"> clustering</w:t>
+      </w:r>
+      <w:r>
+        <w:rPr>
+          <w:rFonts w:hint="eastAsia"/>
+        </w:rPr>
+        <w:t xml:space="preserve">으로 북극을 지역별로 나눠서 학습시키는 </w:t>
+      </w:r>
+      <w:proofErr w:type="spellStart"/>
+      <w:r>
+        <w:rPr>
+          <w:rFonts w:hint="eastAsia"/>
+        </w:rPr>
+        <w:t>시도라든지</w:t>
+      </w:r>
+      <w:proofErr w:type="spellEnd"/>
+      <w:r>
+        <w:t xml:space="preserve"> </w:t>
+      </w:r>
+      <w:r>
+        <w:rPr>
+          <w:rFonts w:hint="eastAsia"/>
+        </w:rPr>
+        <w:t>개인적인 생각으로는</w:t>
+      </w:r>
+      <w:r>
+        <w:t xml:space="preserve"> </w:t>
+      </w:r>
+      <w:r>
+        <w:rPr>
+          <w:rFonts w:hint="eastAsia"/>
+        </w:rPr>
+        <w:t>월별로 나뉘어진 데이터를 더 잘게 쪼개서 주별로</w:t>
+      </w:r>
+      <w:r>
+        <w:t xml:space="preserve"> </w:t>
+      </w:r>
+      <w:proofErr w:type="spellStart"/>
+      <w:r>
+        <w:rPr>
+          <w:rFonts w:hint="eastAsia"/>
+        </w:rPr>
+        <w:t>학습시키게되면</w:t>
+      </w:r>
+      <w:proofErr w:type="spellEnd"/>
+      <w:r>
+        <w:rPr>
+          <w:rFonts w:hint="eastAsia"/>
+        </w:rPr>
+        <w:t xml:space="preserve"> 데이터가 훨씬 늘어나서 좋은 모델이</w:t>
+      </w:r>
+      <w:r>
+        <w:t xml:space="preserve"> </w:t>
+      </w:r>
+      <w:r>
+        <w:rPr>
+          <w:rFonts w:hint="eastAsia"/>
+        </w:rPr>
+        <w:t>학습될 것 같습니다.</w:t>
+      </w:r>
+    </w:p>
+    <w:p>
+      <w:pPr>
+        <w:ind w:left="400"/>
+        <w:rPr>
+          <w:rFonts w:hint="eastAsia"/>
+        </w:rPr>
+      </w:pPr>
+      <w:r>
+        <w:rPr>
+          <w:rFonts w:hint="eastAsia"/>
+        </w:rPr>
+        <w:t>이상 발표를 마치도록 하겠습니다.</w:t>
+      </w:r>
     </w:p>
     <w:sectPr>
       <w:pgSz w:w="11906" w:h="16838"/>
@@ -1003,7 +4615,7 @@
         <w:rFonts w:hint="default"/>
       </w:rPr>
     </w:lvl>
-    <w:lvl w:ilvl="1" w:tplc="04090019" w:tentative="1">
+    <w:lvl w:ilvl="1" w:tplc="04090019">
       <w:start w:val="1"/>
       <w:numFmt w:val="upperLetter"/>
       <w:lvlText w:val="%2."/>
@@ -1012,7 +4624,7 @@
         <w:ind w:left="1200" w:hanging="400"/>
       </w:pPr>
     </w:lvl>
-    <w:lvl w:ilvl="2" w:tplc="0409001B" w:tentative="1">
+    <w:lvl w:ilvl="2" w:tplc="0409001B">
       <w:start w:val="1"/>
       <w:numFmt w:val="lowerRoman"/>
       <w:lvlText w:val="%3."/>
@@ -1021,7 +4633,7 @@
         <w:ind w:left="1600" w:hanging="400"/>
       </w:pPr>
     </w:lvl>
-    <w:lvl w:ilvl="3" w:tplc="0409000F" w:tentative="1">
+    <w:lvl w:ilvl="3" w:tplc="0409000F">
       <w:start w:val="1"/>
       <w:numFmt w:val="decimal"/>
       <w:lvlText w:val="%4."/>
@@ -1030,7 +4642,7 @@
         <w:ind w:left="2000" w:hanging="400"/>
       </w:pPr>
     </w:lvl>
-    <w:lvl w:ilvl="4" w:tplc="04090019" w:tentative="1">
+    <w:lvl w:ilvl="4" w:tplc="04090019">
       <w:start w:val="1"/>
       <w:numFmt w:val="upperLetter"/>
       <w:lvlText w:val="%5."/>
@@ -1039,7 +4651,7 @@
         <w:ind w:left="2400" w:hanging="400"/>
       </w:pPr>
     </w:lvl>
-    <w:lvl w:ilvl="5" w:tplc="0409001B" w:tentative="1">
+    <w:lvl w:ilvl="5" w:tplc="0409001B">
       <w:start w:val="1"/>
       <w:numFmt w:val="lowerRoman"/>
       <w:lvlText w:val="%6."/>
@@ -1048,7 +4660,7 @@
         <w:ind w:left="2800" w:hanging="400"/>
       </w:pPr>
     </w:lvl>
-    <w:lvl w:ilvl="6" w:tplc="0409000F" w:tentative="1">
+    <w:lvl w:ilvl="6" w:tplc="0409000F">
       <w:start w:val="1"/>
       <w:numFmt w:val="decimal"/>
       <w:lvlText w:val="%7."/>
@@ -1057,7 +4669,7 @@
         <w:ind w:left="3200" w:hanging="400"/>
       </w:pPr>
     </w:lvl>
-    <w:lvl w:ilvl="7" w:tplc="04090019" w:tentative="1">
+    <w:lvl w:ilvl="7" w:tplc="04090019">
       <w:start w:val="1"/>
       <w:numFmt w:val="upperLetter"/>
       <w:lvlText w:val="%8."/>

</xml_diff>